<commit_message>
ajout ex2 et 3
</commit_message>
<xml_diff>
--- a/TP4/Rapport-TP4.docx
+++ b/TP4/Rapport-TP4.docx
@@ -1,6 +1,6 @@
 
 <file path=word/document.xml><?xml version="1.0" encoding="utf-8"?>
-<w:document xmlns:wpc="http://schemas.microsoft.com/office/word/2010/wordprocessingCanvas" xmlns:mc="http://schemas.openxmlformats.org/markup-compatibility/2006" xmlns:o="urn:schemas-microsoft-com:office:office" xmlns:r="http://schemas.openxmlformats.org/officeDocument/2006/relationships" xmlns:m="http://schemas.openxmlformats.org/officeDocument/2006/math" xmlns:v="urn:schemas-microsoft-com:vml" xmlns:wp14="http://schemas.microsoft.com/office/word/2010/wordprocessingDrawing" xmlns:wp="http://schemas.openxmlformats.org/drawingml/2006/wordprocessingDrawing" xmlns:w10="urn:schemas-microsoft-com:office:word" xmlns:w="http://schemas.openxmlformats.org/wordprocessingml/2006/main" xmlns:w14="http://schemas.microsoft.com/office/word/2010/wordml" xmlns:w15="http://schemas.microsoft.com/office/word/2012/wordml" xmlns:wpg="http://schemas.microsoft.com/office/word/2010/wordprocessingGroup" xmlns:wpi="http://schemas.microsoft.com/office/word/2010/wordprocessingInk" xmlns:wne="http://schemas.microsoft.com/office/word/2006/wordml" xmlns:wps="http://schemas.microsoft.com/office/word/2010/wordprocessingShape" mc:Ignorable="w14 w15 wp14">
+<w:document xmlns:wpc="http://schemas.microsoft.com/office/word/2010/wordprocessingCanvas" xmlns:cx="http://schemas.microsoft.com/office/drawing/2014/chartex" xmlns:mc="http://schemas.openxmlformats.org/markup-compatibility/2006" xmlns:o="urn:schemas-microsoft-com:office:office" xmlns:r="http://schemas.openxmlformats.org/officeDocument/2006/relationships" xmlns:m="http://schemas.openxmlformats.org/officeDocument/2006/math" xmlns:v="urn:schemas-microsoft-com:vml" xmlns:wp14="http://schemas.microsoft.com/office/word/2010/wordprocessingDrawing" xmlns:wp="http://schemas.openxmlformats.org/drawingml/2006/wordprocessingDrawing" xmlns:w10="urn:schemas-microsoft-com:office:word" xmlns:w="http://schemas.openxmlformats.org/wordprocessingml/2006/main" xmlns:w14="http://schemas.microsoft.com/office/word/2010/wordml" xmlns:w15="http://schemas.microsoft.com/office/word/2012/wordml" xmlns:w16se="http://schemas.microsoft.com/office/word/2015/wordml/symex" xmlns:wpg="http://schemas.microsoft.com/office/word/2010/wordprocessingGroup" xmlns:wpi="http://schemas.microsoft.com/office/word/2010/wordprocessingInk" xmlns:wne="http://schemas.microsoft.com/office/word/2006/wordml" xmlns:wps="http://schemas.microsoft.com/office/word/2010/wordprocessingShape" mc:Ignorable="w14 w15 w16se wp14">
   <w:body>
     <w:p>
       <w:pPr>
@@ -126,6 +126,7 @@
         </w:rPr>
         <w:t xml:space="preserve">Mme. </w:t>
       </w:r>
+      <w:proofErr w:type="spellStart"/>
       <w:r>
         <w:rPr>
           <w:sz w:val="28"/>
@@ -138,7 +139,31 @@
           <w:sz w:val="28"/>
           <w:szCs w:val="28"/>
         </w:rPr>
-        <w:t>eye Bineta SARR</w:t>
+        <w:t>eye</w:t>
+      </w:r>
+      <w:proofErr w:type="spellEnd"/>
+      <w:r>
+        <w:rPr>
+          <w:sz w:val="28"/>
+          <w:szCs w:val="28"/>
+        </w:rPr>
+        <w:t xml:space="preserve"> </w:t>
+      </w:r>
+      <w:proofErr w:type="spellStart"/>
+      <w:r>
+        <w:rPr>
+          <w:sz w:val="28"/>
+          <w:szCs w:val="28"/>
+        </w:rPr>
+        <w:t>Bineta</w:t>
+      </w:r>
+      <w:proofErr w:type="spellEnd"/>
+      <w:r>
+        <w:rPr>
+          <w:sz w:val="28"/>
+          <w:szCs w:val="28"/>
+        </w:rPr>
+        <w:t xml:space="preserve"> SARR</w:t>
       </w:r>
     </w:p>
     <w:p>
@@ -266,12 +291,21 @@
           <w:szCs w:val="32"/>
         </w:rPr>
       </w:pPr>
+      <w:proofErr w:type="spellStart"/>
       <w:r>
         <w:rPr>
           <w:sz w:val="32"/>
           <w:szCs w:val="32"/>
         </w:rPr>
-        <w:t xml:space="preserve">Eric LACERTE </w:t>
+        <w:t>Eric</w:t>
+      </w:r>
+      <w:proofErr w:type="spellEnd"/>
+      <w:r>
+        <w:rPr>
+          <w:sz w:val="32"/>
+          <w:szCs w:val="32"/>
+        </w:rPr>
+        <w:t xml:space="preserve"> LACERTE </w:t>
       </w:r>
       <w:r>
         <w:rPr>
@@ -367,25 +401,34 @@
         <w:jc w:val="center"/>
       </w:pPr>
       <w:r>
-        <w:t>MONTRÉAL, LE 15 MARS 2018</w:t>
+        <w:t>MONTRÉAL, LE 1</w:t>
+      </w:r>
+      <w:r>
+        <w:t>9</w:t>
+      </w:r>
+      <w:r>
+        <w:t xml:space="preserve"> MARS 2018</w:t>
       </w:r>
     </w:p>
     <w:p>
       <w:pPr>
         <w:pStyle w:val="Heading1"/>
+      </w:pPr>
+      <w:r>
+        <w:lastRenderedPageBreak/>
+        <w:t>Exercice 1 : Préparation théorique</w:t>
+      </w:r>
+    </w:p>
+    <w:p/>
+    <w:p>
+      <w:pPr>
+        <w:pStyle w:val="Heading2"/>
         <w:numPr>
           <w:ilvl w:val="0"/>
-          <w:numId w:val="4"/>
+          <w:numId w:val="7"/>
         </w:numPr>
-        <w:rPr>
-          <w:rFonts w:eastAsia="Calibri"/>
-        </w:rPr>
-      </w:pPr>
-      <w:r>
-        <w:rPr>
-          <w:rFonts w:eastAsia="Calibri"/>
-        </w:rPr>
-        <w:lastRenderedPageBreak/>
+      </w:pPr>
+      <w:r>
         <w:t>Rappeler le principe de la modulation OFDM</w:t>
       </w:r>
     </w:p>
@@ -397,7 +440,29 @@
         <w:t xml:space="preserve">forme </w:t>
       </w:r>
       <w:r>
-        <w:t xml:space="preserve">spécifique de FDM (Frequency Division Multiplexing). Elle consiste a séparer </w:t>
+        <w:t>spécifique de FDM (</w:t>
+      </w:r>
+      <w:proofErr w:type="spellStart"/>
+      <w:r>
+        <w:t>Frequency</w:t>
+      </w:r>
+      <w:proofErr w:type="spellEnd"/>
+      <w:r>
+        <w:t xml:space="preserve"> Division </w:t>
+      </w:r>
+      <w:proofErr w:type="spellStart"/>
+      <w:r>
+        <w:t>Multiplexing</w:t>
+      </w:r>
+      <w:proofErr w:type="spellEnd"/>
+      <w:r>
+        <w:t xml:space="preserve">). Elle consiste </w:t>
+      </w:r>
+      <w:r>
+        <w:t>à</w:t>
+      </w:r>
+      <w:r>
+        <w:t xml:space="preserve"> séparer </w:t>
       </w:r>
       <w:r>
         <w:t xml:space="preserve">la bande passante en plusieurs sous porteuses orthogonales entre elles. Puisque ces dernières sont orthogonales, donc complètement </w:t>
@@ -445,6 +510,39 @@
         <w:t xml:space="preserve"> spectrale de la bande passante.</w:t>
       </w:r>
     </w:p>
+    <w:p/>
+    <w:p>
+      <w:pPr>
+        <w:rPr>
+          <w:rFonts w:eastAsia="MS Mincho"/>
+        </w:rPr>
+      </w:pPr>
+      <w:r>
+        <w:t xml:space="preserve">L’OFDM permet aussi de </w:t>
+      </w:r>
+      <w:r>
+        <w:t>r</w:t>
+      </w:r>
+      <w:r>
+        <w:rPr>
+          <w:rFonts w:eastAsia="MS Mincho"/>
+        </w:rPr>
+        <w:t>éduire la complexité du récepteur quand le canal est sélectif en fréquence</w:t>
+      </w:r>
+      <w:r>
+        <w:rPr>
+          <w:rFonts w:eastAsia="MS Mincho"/>
+        </w:rPr>
+        <w:t xml:space="preserve"> puisqu’il </w:t>
+      </w:r>
+      <w:r>
+        <w:rPr>
+          <w:rFonts w:eastAsia="MS Mincho"/>
+        </w:rPr>
+        <w:t>convertit la largeur de bande allouée en une série de petits canaux à évanouissement lents.</w:t>
+      </w:r>
+    </w:p>
+    <w:p/>
     <w:p>
       <w:pPr>
         <w:keepNext/>
@@ -452,7 +550,7 @@
       <w:r>
         <w:rPr>
           <w:noProof/>
-          <w:lang w:val="en-US" w:eastAsia="en-US"/>
+          <w:lang w:val="en-US" w:eastAsia="ja-JP"/>
         </w:rPr>
         <w:drawing>
           <wp:inline distT="0" distB="0" distL="0" distR="0" wp14:anchorId="5DCA59F0" wp14:editId="6B846239">
@@ -512,14 +610,27 @@
       <w:r>
         <w:t xml:space="preserve">Figure </w:t>
       </w:r>
-      <w:fldSimple w:instr=" SEQ Figure \* ARABIC ">
-        <w:r>
-          <w:rPr>
-            <w:noProof/>
-          </w:rPr>
-          <w:t>1</w:t>
-        </w:r>
-      </w:fldSimple>
+      <w:r>
+        <w:fldChar w:fldCharType="begin"/>
+      </w:r>
+      <w:r>
+        <w:instrText xml:space="preserve"> SEQ Figure \* ARABIC </w:instrText>
+      </w:r>
+      <w:r>
+        <w:fldChar w:fldCharType="separate"/>
+      </w:r>
+      <w:r>
+        <w:rPr>
+          <w:noProof/>
+        </w:rPr>
+        <w:t>1</w:t>
+      </w:r>
+      <w:r>
+        <w:rPr>
+          <w:noProof/>
+        </w:rPr>
+        <w:fldChar w:fldCharType="end"/>
+      </w:r>
       <w:r>
         <w:t xml:space="preserve"> Superposition des sous porteuses en OFDM</w:t>
       </w:r>
@@ -533,77 +644,75 @@
     <w:p/>
     <w:p>
       <w:pPr>
-        <w:pStyle w:val="Heading1"/>
-      </w:pPr>
-      <w:r>
-        <w:rPr>
-          <w:rFonts w:eastAsia="Calibri"/>
-        </w:rPr>
+        <w:pStyle w:val="Heading2"/>
+      </w:pPr>
+      <w:r>
         <w:t>2)</w:t>
       </w:r>
       <w:r>
-        <w:rPr>
-          <w:rFonts w:eastAsia="Calibri"/>
-        </w:rPr>
         <w:t xml:space="preserve"> </w:t>
       </w:r>
       <w:r>
-        <w:rPr>
-          <w:rFonts w:eastAsia="Calibri"/>
-        </w:rPr>
         <w:t>Quel est l’intérêt des préfixes</w:t>
       </w:r>
       <w:r>
-        <w:rPr>
-          <w:rFonts w:eastAsia="Calibri"/>
-        </w:rPr>
         <w:t xml:space="preserve"> </w:t>
       </w:r>
       <w:r>
-        <w:rPr>
-          <w:rFonts w:eastAsia="Calibri"/>
-        </w:rPr>
         <w:t>cycliqu</w:t>
       </w:r>
       <w:r>
-        <w:rPr>
-          <w:rFonts w:eastAsia="Calibri"/>
-        </w:rPr>
         <w:t xml:space="preserve">es </w:t>
       </w:r>
       <w:r>
         <w:rPr>
-          <w:rFonts w:ascii="Calibri" w:eastAsia="Calibri" w:hAnsi="Calibri" w:cs="Calibri"/>
+          <w:rFonts w:ascii="Calibri" w:hAnsi="Calibri" w:cs="Calibri"/>
           <w:sz w:val="30"/>
           <w:szCs w:val="30"/>
         </w:rPr>
         <w:t>ou intervalles de garde ?</w:t>
       </w:r>
     </w:p>
-    <w:p>
-      <w:r>
-        <w:t>Une intervalle</w:t>
+    <w:p/>
+    <w:p>
+      <w:r>
+        <w:t>Un</w:t>
+      </w:r>
+      <w:r>
+        <w:t xml:space="preserve"> intervalle</w:t>
       </w:r>
       <w:r>
         <w:t xml:space="preserve"> de garde est utilisé dans la modulation OFDM afin de contrer les effets n</w:t>
       </w:r>
       <w:r>
-        <w:t>/</w:t>
-      </w:r>
-      <w:r>
-        <w:t>faste des réflexions multi-trajets. Puisque les multiple</w:t>
+        <w:t>é</w:t>
+      </w:r>
+      <w:r>
+        <w:t>faste</w:t>
       </w:r>
       <w:r>
         <w:t>s</w:t>
       </w:r>
       <w:r>
+        <w:t xml:space="preserve"> des réflexions multi-trajets. Puisque les multiple</w:t>
+      </w:r>
+      <w:r>
+        <w:t>s</w:t>
+      </w:r>
+      <w:r>
         <w:t xml:space="preserve"> trajets se traduisent par des répliques décalés dans le temps du signal d’intérêt, </w:t>
       </w:r>
       <w:r>
         <w:t xml:space="preserve">ces </w:t>
       </w:r>
       <w:r>
-        <w:t>répliques risquent de dégrader le signal suivant en causant de l’interférence inter-symboles(ISI). U</w:t>
+        <w:t xml:space="preserve">répliques risquent de dégrader le signal suivant en causant </w:t>
+      </w:r>
+      <w:r>
+        <w:t xml:space="preserve">de l’interférence inter-symbole </w:t>
+      </w:r>
+      <w:r>
+        <w:t>(ISI). U</w:t>
       </w:r>
       <w:r>
         <w:t>n préfixe cyclique</w:t>
@@ -630,41 +739,29 @@
         <w:t>es interférences inter-symboles.</w:t>
       </w:r>
     </w:p>
-    <w:p>
-      <w:pPr>
-        <w:rPr>
-          <w:rFonts w:ascii="Calibri" w:eastAsia="Calibri" w:hAnsi="Calibri" w:cs="Calibri"/>
+    <w:p/>
+    <w:p>
+      <w:pPr>
+        <w:pStyle w:val="Heading2"/>
+      </w:pPr>
+      <w:r>
+        <w:rPr>
           <w:sz w:val="30"/>
           <w:szCs w:val="30"/>
         </w:rPr>
-      </w:pPr>
-    </w:p>
-    <w:p>
-      <w:pPr>
-        <w:pStyle w:val="Heading1"/>
-        <w:rPr>
-          <w:rFonts w:eastAsia="Calibri"/>
-        </w:rPr>
-      </w:pPr>
-      <w:r>
-        <w:rPr>
-          <w:rFonts w:eastAsia="Calibri"/>
-          <w:sz w:val="30"/>
-          <w:szCs w:val="30"/>
-        </w:rPr>
         <w:t>3)</w:t>
       </w:r>
       <w:r>
-        <w:rPr>
-          <w:rFonts w:eastAsia="Calibri"/>
-        </w:rPr>
         <w:t xml:space="preserve"> </w:t>
       </w:r>
       <w:r>
-        <w:rPr>
-          <w:rFonts w:eastAsia="Calibri"/>
-        </w:rPr>
-        <w:t>Quelle est la condition sur l’intervalle de garde pour combattre l’IES?</w:t>
+        <w:t>Quelle est la condition sur l’intervalle de garde pour combattre l’IES</w:t>
+      </w:r>
+      <w:r>
+        <w:t xml:space="preserve"> </w:t>
+      </w:r>
+      <w:r>
+        <w:t>?</w:t>
       </w:r>
     </w:p>
     <w:p>
@@ -675,12 +772,21 @@
           <w:szCs w:val="20"/>
         </w:rPr>
       </w:pPr>
-      <w:r>
+    </w:p>
+    <w:p>
+      <w:pPr>
         <w:rPr>
           <w:rFonts w:ascii="Calibri" w:eastAsia="Calibri" w:hAnsi="Calibri" w:cs="Calibri"/>
           <w:sz w:val="20"/>
           <w:szCs w:val="20"/>
         </w:rPr>
+      </w:pPr>
+      <w:r>
+        <w:rPr>
+          <w:rFonts w:ascii="Calibri" w:eastAsia="Calibri" w:hAnsi="Calibri" w:cs="Calibri"/>
+          <w:sz w:val="20"/>
+          <w:szCs w:val="20"/>
+        </w:rPr>
         <w:t xml:space="preserve">Afin de supprimer les interférences inter-symboles, le préfixe cyclique doit </w:t>
       </w:r>
       <w:r>
@@ -705,7 +811,7 @@
           <w:sz w:val="20"/>
           <w:szCs w:val="20"/>
         </w:rPr>
-        <w:t xml:space="preserve"> ou égal à</w:t>
+        <w:t xml:space="preserve"> ou égal </w:t>
       </w:r>
       <w:r>
         <w:rPr>
@@ -713,7 +819,7 @@
           <w:sz w:val="20"/>
           <w:szCs w:val="20"/>
         </w:rPr>
-        <w:t xml:space="preserve"> la </w:t>
+        <w:t>au maximum de l’étalement de la réponse impulsionnelle</w:t>
       </w:r>
       <w:r>
         <w:rPr>
@@ -721,7 +827,7 @@
           <w:sz w:val="20"/>
           <w:szCs w:val="20"/>
         </w:rPr>
-        <w:t>d</w:t>
+        <w:t xml:space="preserve"> du canal</w:t>
       </w:r>
       <w:r>
         <w:rPr>
@@ -729,84 +835,50 @@
           <w:sz w:val="20"/>
           <w:szCs w:val="20"/>
         </w:rPr>
-        <w:t>urée de l’étalement du canal.</w:t>
-      </w:r>
-    </w:p>
-    <w:p>
-      <w:pPr>
-        <w:spacing w:after="160" w:line="259" w:lineRule="auto"/>
-        <w:rPr>
-          <w:rFonts w:ascii="Calibri" w:eastAsia="Calibri" w:hAnsi="Calibri" w:cs="Calibri"/>
-          <w:sz w:val="20"/>
-          <w:szCs w:val="20"/>
-        </w:rPr>
-      </w:pPr>
-      <w:r>
-        <w:rPr>
-          <w:rFonts w:ascii="Calibri" w:eastAsia="Calibri" w:hAnsi="Calibri" w:cs="Calibri"/>
-          <w:sz w:val="20"/>
-          <w:szCs w:val="20"/>
-        </w:rPr>
-        <w:br w:type="page"/>
-      </w:r>
-    </w:p>
-    <w:p>
-      <w:pPr>
-        <w:pStyle w:val="Heading1"/>
-        <w:rPr>
-          <w:rFonts w:eastAsia="Calibri"/>
-        </w:rPr>
-      </w:pPr>
-      <w:r>
-        <w:rPr>
-          <w:rFonts w:eastAsia="Calibri"/>
-        </w:rPr>
+        <w:t>.</w:t>
+      </w:r>
+    </w:p>
+    <w:p>
+      <w:pPr>
+        <w:pStyle w:val="Heading2"/>
+      </w:pPr>
+      <w:r>
         <w:lastRenderedPageBreak/>
         <w:t>4)</w:t>
       </w:r>
       <w:r>
-        <w:rPr>
-          <w:rFonts w:eastAsia="Calibri"/>
-        </w:rPr>
         <w:t xml:space="preserve"> </w:t>
       </w:r>
       <w:r>
-        <w:rPr>
-          <w:rFonts w:eastAsia="Calibri"/>
-        </w:rPr>
-        <w:t xml:space="preserve">Quelle est la valeur du temps symbole multi-porteuse pour supprimer </w:t>
-      </w:r>
-      <w:r>
-        <w:rPr>
-          <w:rFonts w:eastAsia="Calibri"/>
-          <w:highlight w:val="yellow"/>
-        </w:rPr>
-        <w:t>l’ISI</w:t>
-      </w:r>
-      <w:r>
-        <w:rPr>
-          <w:rFonts w:eastAsia="Calibri"/>
-        </w:rPr>
+        <w:t xml:space="preserve">Quelle est la valeur du temps symbole multi-porteuse </w:t>
+      </w:r>
+      <w:r>
+        <w:t>(T</w:t>
+      </w:r>
+      <w:r>
+        <w:rPr>
+          <w:vertAlign w:val="subscript"/>
+        </w:rPr>
+        <w:t>SC</w:t>
+      </w:r>
+      <w:r>
+        <w:t>)</w:t>
+      </w:r>
+      <w:r>
+        <w:t xml:space="preserve"> </w:t>
+      </w:r>
+      <w:r>
         <w:t>?</w:t>
       </w:r>
       <w:r>
-        <w:rPr>
-          <w:rFonts w:eastAsia="Calibri"/>
-        </w:rPr>
-        <w:t xml:space="preserve"> (Inter-Channel interference</w:t>
-      </w:r>
-      <w:r>
-        <w:rPr>
-          <w:rFonts w:eastAsia="Calibri"/>
-        </w:rPr>
-        <w:t>?)</w:t>
-      </w:r>
-    </w:p>
-    <w:p>
-      <w:pPr>
-        <w:rPr>
-          <w:rFonts w:ascii="Calibri" w:eastAsia="Calibri" w:hAnsi="Calibri" w:cs="Calibri"/>
-          <w:sz w:val="30"/>
+        <w:t xml:space="preserve"> </w:t>
+      </w:r>
+    </w:p>
+    <w:p>
+      <w:pPr>
+        <w:rPr>
+          <w:rFonts w:ascii="Calibri" w:eastAsia="Calibri" w:hAnsi="Calibri" w:cs="Calibri"/>
+          <w:sz w:val="36"/>
           <w:szCs w:val="30"/>
         </w:rPr>
       </w:pPr>
@@ -815,549 +887,1886 @@
       <w:pPr>
         <w:rPr>
           <w:rFonts w:ascii="Calibri" w:eastAsia="Calibri" w:hAnsi="Calibri" w:cs="Calibri"/>
+          <w:szCs w:val="20"/>
+        </w:rPr>
+      </w:pPr>
+      <w:r>
+        <w:rPr>
+          <w:rFonts w:ascii="Calibri" w:eastAsia="Calibri" w:hAnsi="Calibri" w:cs="Calibri"/>
+          <w:szCs w:val="20"/>
+        </w:rPr>
+        <w:t>B</w:t>
+      </w:r>
+      <w:r>
+        <w:rPr>
+          <w:rFonts w:ascii="Calibri" w:eastAsia="Calibri" w:hAnsi="Calibri" w:cs="Calibri"/>
+          <w:szCs w:val="20"/>
+          <w:vertAlign w:val="subscript"/>
+        </w:rPr>
+        <w:t>SC</w:t>
+      </w:r>
+      <w:r>
+        <w:rPr>
+          <w:rFonts w:ascii="Calibri" w:eastAsia="Calibri" w:hAnsi="Calibri" w:cs="Calibri"/>
+          <w:szCs w:val="20"/>
+        </w:rPr>
+        <w:t xml:space="preserve"> = B/N</w:t>
+      </w:r>
+    </w:p>
+    <w:p>
+      <w:pPr>
+        <w:rPr>
+          <w:rFonts w:ascii="Calibri" w:eastAsia="Calibri" w:hAnsi="Calibri" w:cs="Calibri"/>
+          <w:szCs w:val="20"/>
+        </w:rPr>
+      </w:pPr>
+      <w:r>
+        <w:rPr>
+          <w:rFonts w:ascii="Calibri" w:eastAsia="Calibri" w:hAnsi="Calibri" w:cs="Calibri"/>
+          <w:szCs w:val="20"/>
+        </w:rPr>
+        <w:t>B</w:t>
+      </w:r>
+      <w:r>
+        <w:rPr>
+          <w:rFonts w:ascii="Calibri" w:eastAsia="Calibri" w:hAnsi="Calibri" w:cs="Calibri"/>
+          <w:szCs w:val="20"/>
+          <w:vertAlign w:val="subscript"/>
+        </w:rPr>
+        <w:t>SC</w:t>
+      </w:r>
+      <w:r>
+        <w:rPr>
+          <w:rFonts w:ascii="Calibri" w:eastAsia="Calibri" w:hAnsi="Calibri" w:cs="Calibri"/>
+          <w:szCs w:val="20"/>
+        </w:rPr>
+        <w:t xml:space="preserve"> = 1MHz/ 128</w:t>
+      </w:r>
+    </w:p>
+    <w:p>
+      <w:pPr>
+        <w:rPr>
+          <w:rFonts w:ascii="Calibri" w:eastAsia="Calibri" w:hAnsi="Calibri" w:cs="Calibri"/>
+          <w:szCs w:val="20"/>
+          <w:lang w:val="en-US"/>
+        </w:rPr>
+      </w:pPr>
+      <w:r>
+        <w:rPr>
+          <w:rFonts w:ascii="Calibri" w:eastAsia="Calibri" w:hAnsi="Calibri" w:cs="Calibri"/>
+          <w:szCs w:val="20"/>
+          <w:lang w:val="en-US"/>
+        </w:rPr>
+        <w:t>B</w:t>
+      </w:r>
+      <w:r>
+        <w:rPr>
+          <w:rFonts w:ascii="Calibri" w:eastAsia="Calibri" w:hAnsi="Calibri" w:cs="Calibri"/>
+          <w:szCs w:val="20"/>
+          <w:vertAlign w:val="subscript"/>
+          <w:lang w:val="en-US"/>
+        </w:rPr>
+        <w:t>SC</w:t>
+      </w:r>
+      <w:r>
+        <w:rPr>
+          <w:rFonts w:ascii="Calibri" w:eastAsia="Calibri" w:hAnsi="Calibri" w:cs="Calibri"/>
+          <w:szCs w:val="20"/>
+          <w:lang w:val="en-US"/>
+        </w:rPr>
+        <w:t xml:space="preserve"> = </w:t>
+      </w:r>
+      <w:r>
+        <w:rPr>
+          <w:rFonts w:ascii="Calibri" w:eastAsia="Calibri" w:hAnsi="Calibri" w:cs="Calibri"/>
+          <w:szCs w:val="20"/>
+          <w:lang w:val="en-US"/>
+        </w:rPr>
+        <w:t>7</w:t>
+      </w:r>
+      <w:r>
+        <w:rPr>
+          <w:rFonts w:ascii="Calibri" w:eastAsia="Calibri" w:hAnsi="Calibri" w:cs="Calibri"/>
+          <w:szCs w:val="20"/>
+          <w:lang w:val="en-US"/>
+        </w:rPr>
+        <w:t>,8 kHz</w:t>
+      </w:r>
+    </w:p>
+    <w:p>
+      <w:pPr>
+        <w:rPr>
+          <w:rFonts w:ascii="Calibri" w:eastAsia="Calibri" w:hAnsi="Calibri" w:cs="Calibri"/>
+          <w:szCs w:val="20"/>
+          <w:lang w:val="en-US"/>
+        </w:rPr>
+      </w:pPr>
+    </w:p>
+    <w:p>
+      <w:pPr>
+        <w:rPr>
+          <w:rFonts w:ascii="Calibri" w:eastAsia="Calibri" w:hAnsi="Calibri" w:cs="Calibri"/>
+          <w:szCs w:val="20"/>
+          <w:lang w:val="en-US"/>
+        </w:rPr>
+      </w:pPr>
+      <w:r>
+        <w:rPr>
+          <w:rFonts w:ascii="Calibri" w:eastAsia="Calibri" w:hAnsi="Calibri" w:cs="Calibri"/>
+          <w:szCs w:val="20"/>
+          <w:lang w:val="en-US"/>
+        </w:rPr>
+        <w:t>T</w:t>
+      </w:r>
+      <w:r>
+        <w:rPr>
+          <w:rFonts w:ascii="Calibri" w:eastAsia="Calibri" w:hAnsi="Calibri" w:cs="Calibri"/>
+          <w:szCs w:val="20"/>
+          <w:vertAlign w:val="subscript"/>
+          <w:lang w:val="en-US"/>
+        </w:rPr>
+        <w:t>SC</w:t>
+      </w:r>
+      <w:r>
+        <w:rPr>
+          <w:rFonts w:ascii="Calibri" w:eastAsia="Calibri" w:hAnsi="Calibri" w:cs="Calibri"/>
+          <w:szCs w:val="20"/>
+          <w:lang w:val="en-US"/>
+        </w:rPr>
+        <w:t xml:space="preserve"> = 1/B</w:t>
+      </w:r>
+      <w:r>
+        <w:rPr>
+          <w:rFonts w:ascii="Calibri" w:eastAsia="Calibri" w:hAnsi="Calibri" w:cs="Calibri"/>
+          <w:szCs w:val="20"/>
+          <w:vertAlign w:val="subscript"/>
+          <w:lang w:val="en-US"/>
+        </w:rPr>
+        <w:t>SC</w:t>
+      </w:r>
+    </w:p>
+    <w:p>
+      <w:pPr>
+        <w:rPr>
+          <w:rFonts w:ascii="Calibri" w:eastAsia="Calibri" w:hAnsi="Calibri" w:cs="Calibri"/>
+          <w:szCs w:val="20"/>
+          <w:lang w:val="en-US"/>
+        </w:rPr>
+      </w:pPr>
+      <w:r>
+        <w:rPr>
+          <w:rFonts w:ascii="Calibri" w:eastAsia="Calibri" w:hAnsi="Calibri" w:cs="Calibri"/>
+          <w:szCs w:val="20"/>
+          <w:lang w:val="en-US"/>
+        </w:rPr>
+        <w:t>T</w:t>
+      </w:r>
+      <w:r>
+        <w:rPr>
+          <w:rFonts w:ascii="Calibri" w:eastAsia="Calibri" w:hAnsi="Calibri" w:cs="Calibri"/>
+          <w:szCs w:val="20"/>
+          <w:vertAlign w:val="subscript"/>
+          <w:lang w:val="en-US"/>
+        </w:rPr>
+        <w:t>SC</w:t>
+      </w:r>
+      <w:r>
+        <w:rPr>
+          <w:rFonts w:ascii="Calibri" w:eastAsia="Calibri" w:hAnsi="Calibri" w:cs="Calibri"/>
+          <w:szCs w:val="20"/>
+          <w:lang w:val="en-US"/>
+        </w:rPr>
+        <w:t xml:space="preserve"> = 1/7,8kHz</w:t>
+      </w:r>
+    </w:p>
+    <w:p>
+      <w:pPr>
+        <w:rPr>
+          <w:rFonts w:ascii="Calibri" w:eastAsia="Calibri" w:hAnsi="Calibri" w:cs="Calibri"/>
+          <w:szCs w:val="20"/>
+          <w:lang w:val="en-US"/>
+        </w:rPr>
+      </w:pPr>
+      <w:r>
+        <w:rPr>
+          <w:rFonts w:ascii="Calibri" w:eastAsia="Calibri" w:hAnsi="Calibri" w:cs="Calibri"/>
+          <w:szCs w:val="20"/>
+          <w:lang w:val="en-US"/>
+        </w:rPr>
+        <w:t>T</w:t>
+      </w:r>
+      <w:r>
+        <w:rPr>
+          <w:rFonts w:ascii="Calibri" w:eastAsia="Calibri" w:hAnsi="Calibri" w:cs="Calibri"/>
+          <w:szCs w:val="20"/>
+          <w:vertAlign w:val="subscript"/>
+          <w:lang w:val="en-US"/>
+        </w:rPr>
+        <w:t>SC</w:t>
+      </w:r>
+      <w:r>
+        <w:rPr>
+          <w:rFonts w:ascii="Calibri" w:eastAsia="Calibri" w:hAnsi="Calibri" w:cs="Calibri"/>
+          <w:szCs w:val="20"/>
+          <w:lang w:val="en-US"/>
+        </w:rPr>
+        <w:t xml:space="preserve"> = 128 </w:t>
+      </w:r>
+      <w:proofErr w:type="spellStart"/>
+      <w:r>
+        <w:rPr>
+          <w:rFonts w:ascii="Calibri" w:eastAsia="Calibri" w:hAnsi="Calibri" w:cs="Calibri"/>
+          <w:szCs w:val="20"/>
+          <w:lang w:val="en-US"/>
+        </w:rPr>
+        <w:t>μ</w:t>
+      </w:r>
+      <w:r>
+        <w:rPr>
+          <w:rFonts w:ascii="Calibri" w:eastAsia="Calibri" w:hAnsi="Calibri" w:cs="Calibri"/>
+          <w:szCs w:val="20"/>
+          <w:lang w:val="en-US"/>
+        </w:rPr>
+        <w:t>s</w:t>
+      </w:r>
+      <w:proofErr w:type="spellEnd"/>
+    </w:p>
+    <w:p>
+      <w:pPr>
+        <w:rPr>
+          <w:rFonts w:ascii="Calibri" w:eastAsia="Calibri" w:hAnsi="Calibri" w:cs="Calibri"/>
           <w:sz w:val="20"/>
           <w:szCs w:val="20"/>
-        </w:rPr>
-      </w:pPr>
-      <w:r>
-        <w:rPr>
-          <w:rFonts w:ascii="Calibri" w:eastAsia="Calibri" w:hAnsi="Calibri" w:cs="Calibri"/>
-          <w:sz w:val="20"/>
-          <w:szCs w:val="20"/>
-        </w:rPr>
-        <w:t>Bsc = B/N</w:t>
-      </w:r>
-    </w:p>
-    <w:p>
-      <w:pPr>
-        <w:rPr>
-          <w:rFonts w:ascii="Calibri" w:eastAsia="Calibri" w:hAnsi="Calibri" w:cs="Calibri"/>
-          <w:sz w:val="20"/>
-          <w:szCs w:val="20"/>
-        </w:rPr>
-      </w:pPr>
-      <w:r>
-        <w:rPr>
-          <w:rFonts w:ascii="Calibri" w:eastAsia="Calibri" w:hAnsi="Calibri" w:cs="Calibri"/>
-          <w:sz w:val="20"/>
-          <w:szCs w:val="20"/>
-        </w:rPr>
-        <w:t>Bsc = 1MHz/ 128</w:t>
-      </w:r>
-    </w:p>
-    <w:p>
-      <w:pPr>
-        <w:rPr>
-          <w:rFonts w:ascii="Calibri" w:eastAsia="Calibri" w:hAnsi="Calibri" w:cs="Calibri"/>
-          <w:sz w:val="20"/>
-          <w:szCs w:val="20"/>
-        </w:rPr>
-      </w:pPr>
-      <w:r>
-        <w:rPr>
-          <w:rFonts w:ascii="Calibri" w:eastAsia="Calibri" w:hAnsi="Calibri" w:cs="Calibri"/>
-          <w:sz w:val="20"/>
-          <w:szCs w:val="20"/>
-        </w:rPr>
-        <w:t xml:space="preserve">BSC = </w:t>
-      </w:r>
-      <w:r>
-        <w:rPr>
-          <w:rFonts w:ascii="Calibri" w:eastAsia="Calibri" w:hAnsi="Calibri" w:cs="Calibri"/>
-          <w:sz w:val="20"/>
-          <w:szCs w:val="20"/>
-        </w:rPr>
-        <w:t>7</w:t>
-      </w:r>
-      <w:r>
-        <w:rPr>
-          <w:rFonts w:ascii="Calibri" w:eastAsia="Calibri" w:hAnsi="Calibri" w:cs="Calibri"/>
-          <w:sz w:val="20"/>
-          <w:szCs w:val="20"/>
-        </w:rPr>
-        <w:t>,8 kHz</w:t>
-      </w:r>
-    </w:p>
-    <w:p>
-      <w:pPr>
-        <w:rPr>
-          <w:rFonts w:ascii="Calibri" w:eastAsia="Calibri" w:hAnsi="Calibri" w:cs="Calibri"/>
-          <w:sz w:val="20"/>
-          <w:szCs w:val="20"/>
-        </w:rPr>
-      </w:pPr>
-    </w:p>
-    <w:p>
-      <w:pPr>
-        <w:rPr>
-          <w:rFonts w:ascii="Calibri" w:eastAsia="Calibri" w:hAnsi="Calibri" w:cs="Calibri"/>
-          <w:sz w:val="20"/>
-          <w:szCs w:val="20"/>
-          <w:lang w:val="en-US"/>
-        </w:rPr>
-      </w:pPr>
-      <w:r>
-        <w:rPr>
-          <w:rFonts w:ascii="Calibri" w:eastAsia="Calibri" w:hAnsi="Calibri" w:cs="Calibri"/>
-          <w:sz w:val="20"/>
-          <w:szCs w:val="20"/>
-          <w:lang w:val="en-US"/>
-        </w:rPr>
-        <w:t>Tsc = 1/BSC</w:t>
-      </w:r>
-    </w:p>
-    <w:p>
-      <w:pPr>
-        <w:rPr>
-          <w:rFonts w:ascii="Calibri" w:eastAsia="Calibri" w:hAnsi="Calibri" w:cs="Calibri"/>
-          <w:sz w:val="20"/>
-          <w:szCs w:val="20"/>
-          <w:lang w:val="en-US"/>
-        </w:rPr>
-      </w:pPr>
-      <w:r>
-        <w:rPr>
-          <w:rFonts w:ascii="Calibri" w:eastAsia="Calibri" w:hAnsi="Calibri" w:cs="Calibri"/>
-          <w:sz w:val="20"/>
-          <w:szCs w:val="20"/>
-          <w:lang w:val="en-US"/>
-        </w:rPr>
-        <w:t>Tsc = 1/7,8kHz</w:t>
-      </w:r>
-    </w:p>
-    <w:p>
-      <w:pPr>
-        <w:rPr>
-          <w:rFonts w:ascii="Calibri" w:eastAsia="Calibri" w:hAnsi="Calibri" w:cs="Calibri"/>
-          <w:sz w:val="20"/>
-          <w:szCs w:val="20"/>
-          <w:lang w:val="en-US"/>
-        </w:rPr>
-      </w:pPr>
-      <w:r>
-        <w:rPr>
-          <w:rFonts w:ascii="Calibri" w:eastAsia="Calibri" w:hAnsi="Calibri" w:cs="Calibri"/>
-          <w:sz w:val="20"/>
-          <w:szCs w:val="20"/>
-          <w:lang w:val="en-US"/>
-        </w:rPr>
-        <w:t>Tsc</w:t>
-      </w:r>
-      <w:r>
-        <w:rPr>
-          <w:rFonts w:ascii="Calibri" w:eastAsia="Calibri" w:hAnsi="Calibri" w:cs="Calibri"/>
-          <w:sz w:val="20"/>
-          <w:szCs w:val="20"/>
-          <w:lang w:val="en-US"/>
-        </w:rPr>
-        <w:t xml:space="preserve"> = 128 us</w:t>
-      </w:r>
-    </w:p>
-    <w:p>
-      <w:pPr>
-        <w:rPr>
-          <w:rFonts w:ascii="Calibri" w:eastAsia="Calibri" w:hAnsi="Calibri" w:cs="Calibri"/>
-          <w:sz w:val="20"/>
-          <w:szCs w:val="20"/>
-          <w:lang w:val="en-US"/>
-        </w:rPr>
-      </w:pPr>
+          <w:lang w:val="en-US"/>
+        </w:rPr>
+      </w:pPr>
+    </w:p>
+    <w:p>
+      <w:pPr>
+        <w:pStyle w:val="Heading2"/>
+      </w:pPr>
+      <w:r>
+        <w:t>5)</w:t>
+      </w:r>
+      <w:r>
+        <w:t xml:space="preserve"> </w:t>
+      </w:r>
+      <w:r>
+        <w:t>Calculer l’espacement entre sous-porteuses.</w:t>
+      </w:r>
+    </w:p>
+    <w:p>
+      <w:r>
+        <w:br/>
+        <w:t>L’espacement entre les sous-porteuses est la largeur de bande divisée par le nombre de sous-porteuses :</w:t>
+      </w:r>
+    </w:p>
+    <w:p/>
+    <w:p>
+      <w:r>
+        <w:t>B</w:t>
+      </w:r>
+      <w:r>
+        <w:rPr>
+          <w:vertAlign w:val="subscript"/>
+        </w:rPr>
+        <w:t>SC</w:t>
+      </w:r>
+      <w:r>
+        <w:t xml:space="preserve"> = B/N</w:t>
+      </w:r>
+    </w:p>
+    <w:p>
+      <w:r>
+        <w:t>B</w:t>
+      </w:r>
+      <w:r>
+        <w:rPr>
+          <w:vertAlign w:val="subscript"/>
+        </w:rPr>
+        <w:t>SC</w:t>
+      </w:r>
+      <w:r>
+        <w:t xml:space="preserve"> = 1MHz/ 128</w:t>
+      </w:r>
+    </w:p>
+    <w:p>
+      <w:r>
+        <w:t>B</w:t>
+      </w:r>
+      <w:r>
+        <w:rPr>
+          <w:vertAlign w:val="subscript"/>
+        </w:rPr>
+        <w:t>SC</w:t>
+      </w:r>
+      <w:r>
+        <w:t xml:space="preserve"> = 7,8 kHz</w:t>
+      </w:r>
+    </w:p>
+    <w:p/>
+    <w:p>
+      <w:pPr>
+        <w:pStyle w:val="Heading2"/>
+      </w:pPr>
+      <w:r>
+        <w:t>6) Calcule</w:t>
+      </w:r>
+      <w:r>
+        <w:t>r</w:t>
+      </w:r>
+      <w:r>
+        <w:t xml:space="preserve"> le surcoût </w:t>
+      </w:r>
+      <w:r>
+        <w:t>d</w:t>
+      </w:r>
+      <w:r>
+        <w:t>û</w:t>
+      </w:r>
+      <w:r>
+        <w:t xml:space="preserve"> au préfixe cyclique </w:t>
+      </w:r>
+      <w:r>
+        <w:t xml:space="preserve">ainsi que le </w:t>
+      </w:r>
+      <w:r>
+        <w:t>débit</w:t>
+      </w:r>
+      <w:r>
+        <w:t xml:space="preserve"> binaire.</w:t>
+      </w:r>
+    </w:p>
+    <w:p>
+      <w:pPr>
+        <w:rPr>
+          <w:szCs w:val="20"/>
+        </w:rPr>
+      </w:pPr>
+    </w:p>
+    <w:p>
+      <w:pPr>
+        <w:rPr>
+          <w:szCs w:val="20"/>
+          <w:lang w:val="en-US"/>
+        </w:rPr>
+      </w:pPr>
+      <w:r>
+        <w:rPr>
+          <w:szCs w:val="20"/>
+          <w:lang w:val="en-US"/>
+        </w:rPr>
+        <w:t>T</w:t>
+      </w:r>
+      <w:r>
+        <w:rPr>
+          <w:szCs w:val="20"/>
+          <w:vertAlign w:val="subscript"/>
+          <w:lang w:val="en-US"/>
+        </w:rPr>
+        <w:t>TOT</w:t>
+      </w:r>
+      <w:r>
+        <w:rPr>
+          <w:szCs w:val="20"/>
+          <w:vertAlign w:val="subscript"/>
+          <w:lang w:val="en-US"/>
+        </w:rPr>
+        <w:t>AL</w:t>
+      </w:r>
+      <w:r>
+        <w:rPr>
+          <w:szCs w:val="20"/>
+          <w:lang w:val="en-US"/>
+        </w:rPr>
+        <w:t xml:space="preserve"> = T</w:t>
+      </w:r>
+      <w:r>
+        <w:rPr>
+          <w:szCs w:val="20"/>
+          <w:vertAlign w:val="subscript"/>
+          <w:lang w:val="en-US"/>
+        </w:rPr>
+        <w:t>SC</w:t>
+      </w:r>
+      <w:r>
+        <w:rPr>
+          <w:szCs w:val="20"/>
+          <w:lang w:val="en-US"/>
+        </w:rPr>
+        <w:t xml:space="preserve"> + T</w:t>
+      </w:r>
+      <w:r>
+        <w:rPr>
+          <w:szCs w:val="20"/>
+          <w:vertAlign w:val="subscript"/>
+          <w:lang w:val="en-US"/>
+        </w:rPr>
+        <w:t>CP</w:t>
+      </w:r>
+    </w:p>
+    <w:p>
+      <w:pPr>
+        <w:rPr>
+          <w:szCs w:val="20"/>
+          <w:lang w:val="en-US"/>
+        </w:rPr>
+      </w:pPr>
+      <w:r>
+        <w:rPr>
+          <w:szCs w:val="20"/>
+          <w:lang w:val="en-US"/>
+        </w:rPr>
+        <w:t>T</w:t>
+      </w:r>
+      <w:r>
+        <w:rPr>
+          <w:szCs w:val="20"/>
+          <w:vertAlign w:val="subscript"/>
+          <w:lang w:val="en-US"/>
+        </w:rPr>
+        <w:t>TOT</w:t>
+      </w:r>
+      <w:r>
+        <w:rPr>
+          <w:szCs w:val="20"/>
+          <w:vertAlign w:val="subscript"/>
+          <w:lang w:val="en-US"/>
+        </w:rPr>
+        <w:t>AL</w:t>
+      </w:r>
+      <w:r>
+        <w:rPr>
+          <w:szCs w:val="20"/>
+          <w:lang w:val="en-US"/>
+        </w:rPr>
+        <w:t xml:space="preserve"> </w:t>
+      </w:r>
+      <w:r>
+        <w:rPr>
+          <w:szCs w:val="20"/>
+          <w:lang w:val="en-US"/>
+        </w:rPr>
+        <w:t>= 128</w:t>
+      </w:r>
+      <w:r>
+        <w:rPr>
+          <w:szCs w:val="20"/>
+          <w:lang w:val="en-US"/>
+        </w:rPr>
+        <w:t xml:space="preserve"> </w:t>
+      </w:r>
+      <w:proofErr w:type="spellStart"/>
+      <w:r>
+        <w:rPr>
+          <w:szCs w:val="20"/>
+          <w:lang w:val="en-US"/>
+        </w:rPr>
+        <w:t>μ</w:t>
+      </w:r>
+      <w:r>
+        <w:rPr>
+          <w:szCs w:val="20"/>
+          <w:lang w:val="en-US"/>
+        </w:rPr>
+        <w:t>s</w:t>
+      </w:r>
+      <w:proofErr w:type="spellEnd"/>
+      <w:r>
+        <w:rPr>
+          <w:szCs w:val="20"/>
+          <w:lang w:val="en-US"/>
+        </w:rPr>
+        <w:t xml:space="preserve"> + 8</w:t>
+      </w:r>
+      <w:r>
+        <w:rPr>
+          <w:szCs w:val="20"/>
+          <w:lang w:val="en-US"/>
+        </w:rPr>
+        <w:t xml:space="preserve"> </w:t>
+      </w:r>
+      <w:proofErr w:type="spellStart"/>
+      <w:r>
+        <w:rPr>
+          <w:szCs w:val="20"/>
+          <w:lang w:val="en-US"/>
+        </w:rPr>
+        <w:t>μs</w:t>
+      </w:r>
+      <w:proofErr w:type="spellEnd"/>
+      <w:r>
+        <w:rPr>
+          <w:szCs w:val="20"/>
+          <w:lang w:val="en-US"/>
+        </w:rPr>
+        <w:t xml:space="preserve"> </w:t>
+      </w:r>
+    </w:p>
+    <w:p>
+      <w:pPr>
+        <w:rPr>
+          <w:szCs w:val="20"/>
+          <w:lang w:val="en-US"/>
+        </w:rPr>
+      </w:pPr>
+      <w:r>
+        <w:rPr>
+          <w:szCs w:val="20"/>
+          <w:lang w:val="en-US"/>
+        </w:rPr>
+        <w:t>T</w:t>
+      </w:r>
+      <w:r>
+        <w:rPr>
+          <w:szCs w:val="20"/>
+          <w:vertAlign w:val="subscript"/>
+          <w:lang w:val="en-US"/>
+        </w:rPr>
+        <w:t>TOT</w:t>
+      </w:r>
+      <w:r>
+        <w:rPr>
+          <w:szCs w:val="20"/>
+          <w:vertAlign w:val="subscript"/>
+          <w:lang w:val="en-US"/>
+        </w:rPr>
+        <w:t>AL</w:t>
+      </w:r>
+      <w:r>
+        <w:rPr>
+          <w:szCs w:val="20"/>
+          <w:lang w:val="en-US"/>
+        </w:rPr>
+        <w:t xml:space="preserve"> </w:t>
+      </w:r>
+      <w:r>
+        <w:rPr>
+          <w:szCs w:val="20"/>
+          <w:lang w:val="en-US"/>
+        </w:rPr>
+        <w:t xml:space="preserve">= 136 </w:t>
+      </w:r>
+      <w:proofErr w:type="spellStart"/>
+      <w:r>
+        <w:rPr>
+          <w:szCs w:val="20"/>
+          <w:lang w:val="en-US"/>
+        </w:rPr>
+        <w:t>μs</w:t>
+      </w:r>
+      <w:proofErr w:type="spellEnd"/>
+    </w:p>
+    <w:p>
+      <w:pPr>
+        <w:rPr>
+          <w:szCs w:val="20"/>
+          <w:lang w:val="en-US"/>
+        </w:rPr>
+      </w:pPr>
+    </w:p>
+    <w:p>
+      <w:pPr>
+        <w:rPr>
+          <w:szCs w:val="20"/>
+          <w:lang w:val="en-US"/>
+        </w:rPr>
+      </w:pPr>
+      <w:r>
+        <w:rPr>
+          <w:szCs w:val="20"/>
+          <w:lang w:val="en-US"/>
+        </w:rPr>
+        <w:t>R</w:t>
+      </w:r>
+      <w:r>
+        <w:rPr>
+          <w:szCs w:val="20"/>
+          <w:vertAlign w:val="subscript"/>
+          <w:lang w:val="en-US"/>
+        </w:rPr>
+        <w:t>SYM</w:t>
+      </w:r>
+      <w:r>
+        <w:rPr>
+          <w:szCs w:val="20"/>
+          <w:lang w:val="en-US"/>
+        </w:rPr>
+        <w:t xml:space="preserve"> = 1</w:t>
+      </w:r>
+      <w:r>
+        <w:rPr>
+          <w:szCs w:val="20"/>
+          <w:lang w:val="en-US"/>
+        </w:rPr>
+        <w:t>/T</w:t>
+      </w:r>
+      <w:r>
+        <w:rPr>
+          <w:szCs w:val="20"/>
+          <w:vertAlign w:val="subscript"/>
+          <w:lang w:val="en-US"/>
+        </w:rPr>
+        <w:t>TOT</w:t>
+      </w:r>
+    </w:p>
+    <w:p>
+      <w:pPr>
+        <w:rPr>
+          <w:szCs w:val="20"/>
+          <w:lang w:val="en-US"/>
+        </w:rPr>
+      </w:pPr>
+      <w:r>
+        <w:rPr>
+          <w:szCs w:val="20"/>
+          <w:lang w:val="en-US"/>
+        </w:rPr>
+        <w:t>R</w:t>
+      </w:r>
+      <w:r>
+        <w:rPr>
+          <w:szCs w:val="20"/>
+          <w:vertAlign w:val="subscript"/>
+          <w:lang w:val="en-US"/>
+        </w:rPr>
+        <w:t>SYM</w:t>
+      </w:r>
+      <w:r>
+        <w:rPr>
+          <w:szCs w:val="20"/>
+          <w:lang w:val="en-US"/>
+        </w:rPr>
+        <w:t xml:space="preserve"> </w:t>
+      </w:r>
+      <w:r>
+        <w:rPr>
+          <w:szCs w:val="20"/>
+          <w:lang w:val="en-US"/>
+        </w:rPr>
+        <w:t xml:space="preserve">= 1/136 </w:t>
+      </w:r>
+      <w:proofErr w:type="spellStart"/>
+      <w:r>
+        <w:rPr>
+          <w:szCs w:val="20"/>
+          <w:lang w:val="en-US"/>
+        </w:rPr>
+        <w:t>μs</w:t>
+      </w:r>
+      <w:proofErr w:type="spellEnd"/>
+    </w:p>
+    <w:p>
+      <w:pPr>
+        <w:rPr>
+          <w:szCs w:val="20"/>
+          <w:lang w:val="en-US"/>
+        </w:rPr>
+      </w:pPr>
+      <w:r>
+        <w:rPr>
+          <w:szCs w:val="20"/>
+          <w:lang w:val="en-US"/>
+        </w:rPr>
+        <w:t>R</w:t>
+      </w:r>
+      <w:r>
+        <w:rPr>
+          <w:szCs w:val="20"/>
+          <w:vertAlign w:val="subscript"/>
+          <w:lang w:val="en-US"/>
+        </w:rPr>
+        <w:t>SYM</w:t>
+      </w:r>
+      <w:r>
+        <w:rPr>
+          <w:szCs w:val="20"/>
+          <w:lang w:val="en-US"/>
+        </w:rPr>
+        <w:t xml:space="preserve"> </w:t>
+      </w:r>
+      <w:r>
+        <w:rPr>
+          <w:szCs w:val="20"/>
+          <w:lang w:val="en-US"/>
+        </w:rPr>
+        <w:t xml:space="preserve">= </w:t>
+      </w:r>
+      <w:r>
+        <w:rPr>
+          <w:szCs w:val="20"/>
+          <w:lang w:val="en-US"/>
+        </w:rPr>
+        <w:t>7,3 kHz</w:t>
+      </w:r>
+    </w:p>
+    <w:p>
+      <w:pPr>
+        <w:rPr>
+          <w:szCs w:val="20"/>
+          <w:lang w:val="en-US"/>
+        </w:rPr>
+      </w:pPr>
+    </w:p>
+    <w:p>
+      <w:pPr>
+        <w:rPr>
+          <w:szCs w:val="20"/>
+          <w:lang w:val="en-US"/>
+        </w:rPr>
+      </w:pPr>
+      <w:proofErr w:type="spellStart"/>
+      <w:r>
+        <w:rPr>
+          <w:szCs w:val="20"/>
+          <w:lang w:val="en-US"/>
+        </w:rPr>
+        <w:t>Rb</w:t>
+      </w:r>
+      <w:proofErr w:type="spellEnd"/>
+      <w:r>
+        <w:rPr>
+          <w:szCs w:val="20"/>
+          <w:lang w:val="en-US"/>
+        </w:rPr>
+        <w:t xml:space="preserve"> = </w:t>
+      </w:r>
+      <w:r>
+        <w:rPr>
+          <w:szCs w:val="20"/>
+          <w:lang w:val="en-US"/>
+        </w:rPr>
+        <w:t>R</w:t>
+      </w:r>
+      <w:r>
+        <w:rPr>
+          <w:szCs w:val="20"/>
+          <w:vertAlign w:val="subscript"/>
+          <w:lang w:val="en-US"/>
+        </w:rPr>
+        <w:t>SYM</w:t>
+      </w:r>
+      <w:r>
+        <w:rPr>
+          <w:szCs w:val="20"/>
+          <w:lang w:val="en-US"/>
+        </w:rPr>
+        <w:t xml:space="preserve"> </w:t>
+      </w:r>
+      <w:r>
+        <w:rPr>
+          <w:szCs w:val="20"/>
+          <w:lang w:val="en-US"/>
+        </w:rPr>
+        <w:t>*</w:t>
+      </w:r>
+      <w:r>
+        <w:rPr>
+          <w:szCs w:val="20"/>
+          <w:lang w:val="en-US"/>
+        </w:rPr>
+        <w:t xml:space="preserve"> </w:t>
+      </w:r>
+      <w:r>
+        <w:rPr>
+          <w:szCs w:val="20"/>
+          <w:lang w:val="en-US"/>
+        </w:rPr>
+        <w:t>b</w:t>
+      </w:r>
+      <w:r>
+        <w:rPr>
+          <w:szCs w:val="20"/>
+          <w:lang w:val="en-US"/>
+        </w:rPr>
+        <w:t xml:space="preserve"> </w:t>
+      </w:r>
+      <w:r>
+        <w:rPr>
+          <w:szCs w:val="20"/>
+          <w:lang w:val="en-US"/>
+        </w:rPr>
+        <w:t>*</w:t>
+      </w:r>
+      <w:r>
+        <w:rPr>
+          <w:szCs w:val="20"/>
+          <w:lang w:val="en-US"/>
+        </w:rPr>
+        <w:t xml:space="preserve"> </w:t>
+      </w:r>
+      <w:r>
+        <w:rPr>
+          <w:szCs w:val="20"/>
+          <w:lang w:val="en-US"/>
+        </w:rPr>
+        <w:t>N</w:t>
+      </w:r>
+    </w:p>
+    <w:p>
+      <w:pPr>
+        <w:rPr>
+          <w:szCs w:val="20"/>
+          <w:lang w:val="en-US"/>
+        </w:rPr>
+      </w:pPr>
+      <w:proofErr w:type="spellStart"/>
+      <w:r>
+        <w:rPr>
+          <w:szCs w:val="20"/>
+          <w:lang w:val="en-US"/>
+        </w:rPr>
+        <w:t>Rb</w:t>
+      </w:r>
+      <w:proofErr w:type="spellEnd"/>
+      <w:r>
+        <w:rPr>
+          <w:szCs w:val="20"/>
+          <w:lang w:val="en-US"/>
+        </w:rPr>
+        <w:t xml:space="preserve"> = 7,3kHz * 4 * 128 </w:t>
+      </w:r>
+    </w:p>
+    <w:p>
+      <w:pPr>
+        <w:rPr>
+          <w:szCs w:val="20"/>
+          <w:lang w:val="en-US"/>
+        </w:rPr>
+      </w:pPr>
+      <w:proofErr w:type="spellStart"/>
+      <w:r>
+        <w:rPr>
+          <w:szCs w:val="20"/>
+          <w:lang w:val="en-US"/>
+        </w:rPr>
+        <w:t>Rb</w:t>
+      </w:r>
+      <w:proofErr w:type="spellEnd"/>
+      <w:r>
+        <w:rPr>
+          <w:szCs w:val="20"/>
+          <w:lang w:val="en-US"/>
+        </w:rPr>
+        <w:t xml:space="preserve"> = </w:t>
+      </w:r>
+      <w:r>
+        <w:rPr>
+          <w:szCs w:val="20"/>
+          <w:lang w:val="en-US"/>
+        </w:rPr>
+        <w:t xml:space="preserve">3,76 </w:t>
+      </w:r>
+      <w:proofErr w:type="spellStart"/>
+      <w:r>
+        <w:rPr>
+          <w:szCs w:val="20"/>
+          <w:lang w:val="en-US"/>
+        </w:rPr>
+        <w:t>Mbits</w:t>
+      </w:r>
+      <w:proofErr w:type="spellEnd"/>
+      <w:r>
+        <w:rPr>
+          <w:szCs w:val="20"/>
+          <w:lang w:val="en-US"/>
+        </w:rPr>
+        <w:t>/s</w:t>
+      </w:r>
+    </w:p>
+    <w:p>
+      <w:pPr>
+        <w:rPr>
+          <w:rFonts w:ascii="Calibri" w:eastAsia="Calibri" w:hAnsi="Calibri" w:cs="Calibri"/>
+          <w:szCs w:val="20"/>
+          <w:lang w:val="en-US"/>
+        </w:rPr>
+      </w:pPr>
+    </w:p>
+    <w:p>
+      <w:pPr>
+        <w:rPr>
+          <w:rFonts w:ascii="Calibri" w:eastAsia="Calibri" w:hAnsi="Calibri" w:cs="Calibri"/>
+          <w:szCs w:val="20"/>
+        </w:rPr>
+      </w:pPr>
+      <w:r>
+        <w:rPr>
+          <w:rFonts w:ascii="Calibri" w:eastAsia="Calibri" w:hAnsi="Calibri" w:cs="Calibri"/>
+          <w:szCs w:val="20"/>
+        </w:rPr>
+        <w:t>Le débit binaire est de 3.</w:t>
+      </w:r>
+      <w:r>
+        <w:rPr>
+          <w:rFonts w:ascii="Calibri" w:eastAsia="Calibri" w:hAnsi="Calibri" w:cs="Calibri"/>
+          <w:szCs w:val="20"/>
+        </w:rPr>
+        <w:t>76 Mbits/s.</w:t>
+      </w:r>
+      <w:r>
+        <w:rPr>
+          <w:rFonts w:ascii="Calibri" w:eastAsia="Calibri" w:hAnsi="Calibri" w:cs="Calibri"/>
+          <w:szCs w:val="20"/>
+        </w:rPr>
+        <w:t xml:space="preserve"> </w:t>
+      </w:r>
+    </w:p>
+    <w:p>
+      <w:pPr>
+        <w:rPr>
+          <w:rFonts w:ascii="Calibri" w:eastAsia="Calibri" w:hAnsi="Calibri" w:cs="Calibri"/>
+          <w:szCs w:val="20"/>
+        </w:rPr>
+      </w:pPr>
+    </w:p>
+    <w:p>
+      <w:pPr>
+        <w:rPr>
+          <w:rFonts w:ascii="Calibri" w:eastAsia="Calibri" w:hAnsi="Calibri" w:cs="Calibri"/>
+          <w:szCs w:val="20"/>
+        </w:rPr>
+      </w:pPr>
+      <w:r>
+        <w:rPr>
+          <w:rFonts w:ascii="Calibri" w:eastAsia="Calibri" w:hAnsi="Calibri" w:cs="Calibri"/>
+          <w:szCs w:val="20"/>
+        </w:rPr>
+        <w:t>On calcul</w:t>
+      </w:r>
+      <w:r>
+        <w:rPr>
+          <w:rFonts w:ascii="Calibri" w:eastAsia="Calibri" w:hAnsi="Calibri" w:cs="Calibri"/>
+          <w:szCs w:val="20"/>
+        </w:rPr>
+        <w:t>e</w:t>
+      </w:r>
+      <w:r>
+        <w:rPr>
+          <w:rFonts w:ascii="Calibri" w:eastAsia="Calibri" w:hAnsi="Calibri" w:cs="Calibri"/>
+          <w:szCs w:val="20"/>
+        </w:rPr>
+        <w:t xml:space="preserve"> le</w:t>
+      </w:r>
+      <w:r>
+        <w:rPr>
+          <w:rFonts w:ascii="Calibri" w:eastAsia="Calibri" w:hAnsi="Calibri" w:cs="Calibri"/>
+          <w:szCs w:val="20"/>
+        </w:rPr>
+        <w:t xml:space="preserve"> s</w:t>
+      </w:r>
+      <w:r>
+        <w:rPr>
+          <w:rFonts w:ascii="Calibri" w:eastAsia="Calibri" w:hAnsi="Calibri" w:cs="Calibri"/>
+          <w:szCs w:val="20"/>
+        </w:rPr>
+        <w:t>urcoût en relation avec le débit binaire théorique :</w:t>
+      </w:r>
+    </w:p>
+    <w:p>
+      <w:pPr>
+        <w:rPr>
+          <w:rFonts w:ascii="Calibri" w:eastAsia="Calibri" w:hAnsi="Calibri" w:cs="Calibri"/>
+          <w:szCs w:val="20"/>
+        </w:rPr>
+      </w:pPr>
+    </w:p>
+    <w:p>
+      <w:pPr>
+        <w:rPr>
+          <w:rFonts w:ascii="Calibri" w:eastAsia="Calibri" w:hAnsi="Calibri" w:cs="Calibri"/>
+          <w:szCs w:val="20"/>
+        </w:rPr>
+      </w:pPr>
+      <w:r>
+        <w:rPr>
+          <w:rFonts w:ascii="Calibri" w:eastAsia="Calibri" w:hAnsi="Calibri" w:cs="Calibri"/>
+          <w:szCs w:val="20"/>
+        </w:rPr>
+        <w:t>Rb</w:t>
+      </w:r>
+      <w:r>
+        <w:rPr>
+          <w:rFonts w:ascii="Calibri" w:eastAsia="Calibri" w:hAnsi="Calibri" w:cs="Calibri"/>
+          <w:szCs w:val="20"/>
+        </w:rPr>
+        <w:t xml:space="preserve"> (Théorique)</w:t>
+      </w:r>
+      <w:r>
+        <w:rPr>
+          <w:rFonts w:ascii="Calibri" w:eastAsia="Calibri" w:hAnsi="Calibri" w:cs="Calibri"/>
+          <w:szCs w:val="20"/>
+        </w:rPr>
+        <w:t xml:space="preserve"> = 8 Mbits/s</w:t>
+      </w:r>
+    </w:p>
+    <w:p>
+      <w:pPr>
+        <w:rPr>
+          <w:rFonts w:ascii="Calibri" w:eastAsia="Calibri" w:hAnsi="Calibri" w:cs="Calibri"/>
+          <w:szCs w:val="20"/>
+        </w:rPr>
+      </w:pPr>
+      <w:r>
+        <w:rPr>
+          <w:rFonts w:ascii="Calibri" w:eastAsia="Calibri" w:hAnsi="Calibri" w:cs="Calibri"/>
+          <w:szCs w:val="20"/>
+        </w:rPr>
+        <w:t xml:space="preserve">Pourcentage </w:t>
+      </w:r>
+      <w:r>
+        <w:rPr>
+          <w:rFonts w:ascii="Calibri" w:eastAsia="Calibri" w:hAnsi="Calibri" w:cs="Calibri"/>
+          <w:szCs w:val="20"/>
+        </w:rPr>
+        <w:t xml:space="preserve">utile </w:t>
+      </w:r>
+      <w:r>
+        <w:rPr>
+          <w:rFonts w:ascii="Calibri" w:eastAsia="Calibri" w:hAnsi="Calibri" w:cs="Calibri"/>
+          <w:szCs w:val="20"/>
+        </w:rPr>
+        <w:t>= 3,76/8 Mbits/s</w:t>
+      </w:r>
+      <w:r>
+        <w:rPr>
+          <w:rFonts w:ascii="Calibri" w:eastAsia="Calibri" w:hAnsi="Calibri" w:cs="Calibri"/>
+          <w:szCs w:val="20"/>
+        </w:rPr>
+        <w:t xml:space="preserve"> </w:t>
+      </w:r>
+      <w:r>
+        <w:rPr>
+          <w:rFonts w:ascii="Calibri" w:eastAsia="Calibri" w:hAnsi="Calibri" w:cs="Calibri"/>
+          <w:szCs w:val="20"/>
+        </w:rPr>
+        <w:t xml:space="preserve">= </w:t>
+      </w:r>
+      <w:r>
+        <w:rPr>
+          <w:rFonts w:ascii="Calibri" w:eastAsia="Calibri" w:hAnsi="Calibri" w:cs="Calibri"/>
+          <w:szCs w:val="20"/>
+        </w:rPr>
+        <w:t>47% utile</w:t>
+      </w:r>
+    </w:p>
+    <w:p>
+      <w:pPr>
+        <w:rPr>
+          <w:rFonts w:ascii="Calibri" w:eastAsia="Calibri" w:hAnsi="Calibri" w:cs="Calibri"/>
+          <w:szCs w:val="20"/>
+        </w:rPr>
+      </w:pPr>
+      <w:r>
+        <w:rPr>
+          <w:rFonts w:ascii="Calibri" w:eastAsia="Calibri" w:hAnsi="Calibri" w:cs="Calibri"/>
+          <w:szCs w:val="20"/>
+        </w:rPr>
+        <w:t>Donc, le surcoût est de 53%.</w:t>
+      </w:r>
+    </w:p>
+    <w:p>
+      <w:pPr>
+        <w:rPr>
+          <w:rFonts w:ascii="Calibri" w:eastAsia="Calibri" w:hAnsi="Calibri" w:cs="Calibri"/>
+          <w:szCs w:val="20"/>
+        </w:rPr>
+      </w:pPr>
+    </w:p>
+    <w:p>
+      <w:pPr>
+        <w:pStyle w:val="Heading2"/>
+      </w:pPr>
+      <w:r>
+        <w:t xml:space="preserve">7) Si le canal a une bande de </w:t>
+      </w:r>
+      <w:r>
+        <w:t>cohérence</w:t>
+      </w:r>
+      <w:r>
+        <w:t xml:space="preserve"> de 125 kHz, combien de pilote </w:t>
+      </w:r>
+      <w:r>
+        <w:t>faudrait-il et quel sera leur espacement</w:t>
+      </w:r>
+      <w:r>
+        <w:t xml:space="preserve"> </w:t>
+      </w:r>
+      <w:r>
+        <w:t>?</w:t>
+      </w:r>
+    </w:p>
+    <w:p/>
+    <w:p>
+      <w:proofErr w:type="spellStart"/>
+      <w:r>
+        <w:t>Np</w:t>
+      </w:r>
+      <w:proofErr w:type="spellEnd"/>
+      <w:r>
+        <w:t xml:space="preserve"> = </w:t>
+      </w:r>
+      <w:r>
+        <w:t>B/B</w:t>
+      </w:r>
+      <w:r>
+        <w:rPr>
+          <w:vertAlign w:val="subscript"/>
+        </w:rPr>
+        <w:t>COH</w:t>
+      </w:r>
+    </w:p>
+    <w:p>
+      <w:proofErr w:type="spellStart"/>
+      <w:r>
+        <w:t>Np</w:t>
+      </w:r>
+      <w:proofErr w:type="spellEnd"/>
+      <w:r>
+        <w:t xml:space="preserve"> = 1MHz / 125 kHz</w:t>
+      </w:r>
+    </w:p>
+    <w:p>
+      <w:proofErr w:type="spellStart"/>
+      <w:r>
+        <w:lastRenderedPageBreak/>
+        <w:t>Np</w:t>
+      </w:r>
+      <w:proofErr w:type="spellEnd"/>
+      <w:r>
+        <w:t xml:space="preserve"> = </w:t>
+      </w:r>
+      <w:r>
+        <w:t>8</w:t>
+      </w:r>
+    </w:p>
+    <w:p/>
+    <w:p>
+      <w:r>
+        <w:t>On aura beso</w:t>
+      </w:r>
+      <w:r>
+        <w:t xml:space="preserve">in de 8 sous-porteuses avec un </w:t>
+      </w:r>
+      <w:r>
+        <w:t>espacement de</w:t>
+      </w:r>
+      <w:r>
+        <w:t xml:space="preserve"> 125 kHz</w:t>
+      </w:r>
+      <w:r>
+        <w:t>.</w:t>
+      </w:r>
     </w:p>
     <w:p>
       <w:pPr>
         <w:pStyle w:val="Heading1"/>
-        <w:rPr>
-          <w:rFonts w:eastAsia="Calibri"/>
-        </w:rPr>
-      </w:pPr>
-      <w:r>
-        <w:rPr>
-          <w:rFonts w:eastAsia="Calibri"/>
-        </w:rPr>
-        <w:t>5)</w:t>
-      </w:r>
-      <w:r>
-        <w:rPr>
-          <w:rFonts w:eastAsia="Calibri"/>
-        </w:rPr>
+      </w:pPr>
+      <w:r>
+        <w:t>Exercice 2 : Simulation d’une chaine OFDM</w:t>
+      </w:r>
+    </w:p>
+    <w:p/>
+    <w:p>
+      <w:r>
+        <w:t xml:space="preserve">Nous avons simulé une chaine OFDM capable de transmettre 10Mb/s avec Matlab en utilisant les objets </w:t>
+      </w:r>
+      <w:r>
+        <w:t>« </w:t>
+      </w:r>
+      <w:proofErr w:type="spellStart"/>
+      <w:proofErr w:type="gramStart"/>
+      <w:r>
+        <w:t>comm.OFDMModulator</w:t>
+      </w:r>
+      <w:proofErr w:type="spellEnd"/>
+      <w:proofErr w:type="gramEnd"/>
+      <w:r>
+        <w:t> »</w:t>
+      </w:r>
+      <w:r>
+        <w:t xml:space="preserve"> et </w:t>
+      </w:r>
+      <w:r>
+        <w:t>« </w:t>
+      </w:r>
+      <w:proofErr w:type="spellStart"/>
+      <w:r>
+        <w:t>comm.OFDMDemodulator</w:t>
+      </w:r>
+      <w:proofErr w:type="spellEnd"/>
+      <w:r>
+        <w:t> »</w:t>
+      </w:r>
+      <w:r>
+        <w:t>. Les figures suivantes montrent les paramètres utilisés pour chaque objet.</w:t>
+      </w:r>
+      <w:r>
         <w:t xml:space="preserve"> </w:t>
+      </w:r>
+    </w:p>
+    <w:p>
+      <w:pPr>
+        <w:rPr>
+          <w:noProof/>
+          <w:lang w:eastAsia="ja-JP"/>
+        </w:rPr>
+      </w:pPr>
+    </w:p>
+    <w:p>
+      <w:pPr>
+        <w:keepNext/>
+      </w:pPr>
+      <w:r>
+        <w:rPr>
+          <w:noProof/>
+          <w:lang w:val="en-US" w:eastAsia="ja-JP"/>
+        </w:rPr>
+        <w:drawing>
+          <wp:inline distT="0" distB="0" distL="0" distR="0" wp14:anchorId="501030CA" wp14:editId="065F18C8">
+            <wp:extent cx="3857625" cy="2486025"/>
+            <wp:effectExtent l="0" t="0" r="9525" b="9525"/>
+            <wp:docPr id="3" name="Picture 3"/>
+            <wp:cNvGraphicFramePr>
+              <a:graphicFrameLocks xmlns:a="http://schemas.openxmlformats.org/drawingml/2006/main" noChangeAspect="1"/>
+            </wp:cNvGraphicFramePr>
+            <a:graphic xmlns:a="http://schemas.openxmlformats.org/drawingml/2006/main">
+              <a:graphicData uri="http://schemas.openxmlformats.org/drawingml/2006/picture">
+                <pic:pic xmlns:pic="http://schemas.openxmlformats.org/drawingml/2006/picture">
+                  <pic:nvPicPr>
+                    <pic:cNvPr id="1" name=""/>
+                    <pic:cNvPicPr/>
+                  </pic:nvPicPr>
+                  <pic:blipFill rotWithShape="1">
+                    <a:blip r:embed="rId9"/>
+                    <a:srcRect l="4122" t="9793" r="8026" b="12759"/>
+                    <a:stretch/>
+                  </pic:blipFill>
+                  <pic:spPr bwMode="auto">
+                    <a:xfrm>
+                      <a:off x="0" y="0"/>
+                      <a:ext cx="3857625" cy="2486025"/>
+                    </a:xfrm>
+                    <a:prstGeom prst="rect">
+                      <a:avLst/>
+                    </a:prstGeom>
+                    <a:ln>
+                      <a:noFill/>
+                    </a:ln>
+                    <a:extLst>
+                      <a:ext uri="{53640926-AAD7-44D8-BBD7-CCE9431645EC}">
+                        <a14:shadowObscured xmlns:a14="http://schemas.microsoft.com/office/drawing/2010/main"/>
+                      </a:ext>
+                    </a:extLst>
+                  </pic:spPr>
+                </pic:pic>
+              </a:graphicData>
+            </a:graphic>
+          </wp:inline>
+        </w:drawing>
+      </w:r>
+    </w:p>
+    <w:p>
+      <w:pPr>
+        <w:pStyle w:val="Caption"/>
+      </w:pPr>
+      <w:r>
+        <w:t xml:space="preserve">Figure </w:t>
+      </w:r>
+      <w:r>
+        <w:fldChar w:fldCharType="begin"/>
+      </w:r>
+      <w:r>
+        <w:instrText xml:space="preserve"> SEQ Figure \* ARABIC </w:instrText>
+      </w:r>
+      <w:r>
+        <w:fldChar w:fldCharType="separate"/>
+      </w:r>
+      <w:r>
+        <w:rPr>
+          <w:noProof/>
+        </w:rPr>
+        <w:t>2</w:t>
+      </w:r>
+      <w:r>
+        <w:fldChar w:fldCharType="end"/>
+      </w:r>
+      <w:r>
+        <w:t xml:space="preserve"> Paramètres du modulateur OFDM</w:t>
+      </w:r>
+    </w:p>
+    <w:p>
+      <w:pPr>
+        <w:rPr>
+          <w:noProof/>
+          <w:lang w:eastAsia="ja-JP"/>
+        </w:rPr>
+      </w:pPr>
+    </w:p>
+    <w:p>
+      <w:pPr>
+        <w:rPr>
+          <w:noProof/>
+          <w:lang w:eastAsia="ja-JP"/>
+        </w:rPr>
+      </w:pPr>
+    </w:p>
+    <w:p>
+      <w:pPr>
+        <w:keepNext/>
+      </w:pPr>
+      <w:r>
+        <w:rPr>
+          <w:noProof/>
+          <w:lang w:val="en-US" w:eastAsia="ja-JP"/>
+        </w:rPr>
+        <w:drawing>
+          <wp:inline distT="0" distB="0" distL="0" distR="0" wp14:anchorId="2CFDD60B" wp14:editId="05440EDF">
+            <wp:extent cx="3819525" cy="2381250"/>
+            <wp:effectExtent l="0" t="0" r="9525" b="0"/>
+            <wp:docPr id="4" name="Picture 4"/>
+            <wp:cNvGraphicFramePr>
+              <a:graphicFrameLocks xmlns:a="http://schemas.openxmlformats.org/drawingml/2006/main" noChangeAspect="1"/>
+            </wp:cNvGraphicFramePr>
+            <a:graphic xmlns:a="http://schemas.openxmlformats.org/drawingml/2006/main">
+              <a:graphicData uri="http://schemas.openxmlformats.org/drawingml/2006/picture">
+                <pic:pic xmlns:pic="http://schemas.openxmlformats.org/drawingml/2006/picture">
+                  <pic:nvPicPr>
+                    <pic:cNvPr id="1" name=""/>
+                    <pic:cNvPicPr/>
+                  </pic:nvPicPr>
+                  <pic:blipFill rotWithShape="1">
+                    <a:blip r:embed="rId10"/>
+                    <a:srcRect l="4772" t="10154" r="8243" b="12923"/>
+                    <a:stretch/>
+                  </pic:blipFill>
+                  <pic:spPr bwMode="auto">
+                    <a:xfrm>
+                      <a:off x="0" y="0"/>
+                      <a:ext cx="3819525" cy="2381250"/>
+                    </a:xfrm>
+                    <a:prstGeom prst="rect">
+                      <a:avLst/>
+                    </a:prstGeom>
+                    <a:ln>
+                      <a:noFill/>
+                    </a:ln>
+                    <a:extLst>
+                      <a:ext uri="{53640926-AAD7-44D8-BBD7-CCE9431645EC}">
+                        <a14:shadowObscured xmlns:a14="http://schemas.microsoft.com/office/drawing/2010/main"/>
+                      </a:ext>
+                    </a:extLst>
+                  </pic:spPr>
+                </pic:pic>
+              </a:graphicData>
+            </a:graphic>
+          </wp:inline>
+        </w:drawing>
+      </w:r>
+    </w:p>
+    <w:p>
+      <w:pPr>
+        <w:pStyle w:val="Caption"/>
+      </w:pPr>
+      <w:r>
+        <w:t xml:space="preserve">Figure </w:t>
+      </w:r>
+      <w:r>
+        <w:fldChar w:fldCharType="begin"/>
+      </w:r>
+      <w:r>
+        <w:instrText xml:space="preserve"> SEQ Figure \* ARABIC </w:instrText>
+      </w:r>
+      <w:r>
+        <w:fldChar w:fldCharType="separate"/>
+      </w:r>
+      <w:r>
+        <w:rPr>
+          <w:noProof/>
+        </w:rPr>
+        <w:t>3</w:t>
+      </w:r>
+      <w:r>
+        <w:fldChar w:fldCharType="end"/>
+      </w:r>
+      <w:r>
+        <w:t xml:space="preserve"> Paramètres du démodulateur OFDM</w:t>
+      </w:r>
+    </w:p>
+    <w:p/>
+    <w:p>
+      <w:r>
+        <w:t xml:space="preserve">Le graphique suivant représente la courbe de performance de la chaine OFDM étudiée sur un canal AWGN et la modulation théorique BPSK. </w:t>
+      </w:r>
+      <w:r>
+        <w:t>La courbe théorique a été gérée à l’aide de « </w:t>
+      </w:r>
+      <w:proofErr w:type="spellStart"/>
+      <w:r>
+        <w:t>berawgn</w:t>
+      </w:r>
+      <w:proofErr w:type="spellEnd"/>
+      <w:r>
+        <w:t> ».</w:t>
+      </w:r>
+    </w:p>
+    <w:p/>
+    <w:p>
+      <w:pPr>
+        <w:rPr>
+          <w:noProof/>
+          <w:lang w:val="en-US" w:eastAsia="ja-JP"/>
+        </w:rPr>
+      </w:pPr>
+    </w:p>
+    <w:p>
+      <w:pPr>
+        <w:keepNext/>
+      </w:pPr>
+      <w:r>
+        <w:rPr>
+          <w:noProof/>
+          <w:lang w:val="en-US" w:eastAsia="ja-JP"/>
+        </w:rPr>
+        <w:drawing>
+          <wp:inline distT="0" distB="0" distL="0" distR="0" wp14:anchorId="396D5F34" wp14:editId="5FDCA776">
+            <wp:extent cx="5486400" cy="4210050"/>
+            <wp:effectExtent l="0" t="0" r="0" b="0"/>
+            <wp:docPr id="5" name="Picture 5"/>
+            <wp:cNvGraphicFramePr>
+              <a:graphicFrameLocks xmlns:a="http://schemas.openxmlformats.org/drawingml/2006/main" noChangeAspect="1"/>
+            </wp:cNvGraphicFramePr>
+            <a:graphic xmlns:a="http://schemas.openxmlformats.org/drawingml/2006/main">
+              <a:graphicData uri="http://schemas.openxmlformats.org/drawingml/2006/picture">
+                <pic:pic xmlns:pic="http://schemas.openxmlformats.org/drawingml/2006/picture">
+                  <pic:nvPicPr>
+                    <pic:cNvPr id="1" name=""/>
+                    <pic:cNvPicPr/>
+                  </pic:nvPicPr>
+                  <pic:blipFill rotWithShape="1">
+                    <a:blip r:embed="rId11"/>
+                    <a:srcRect t="13503"/>
+                    <a:stretch/>
+                  </pic:blipFill>
+                  <pic:spPr bwMode="auto">
+                    <a:xfrm>
+                      <a:off x="0" y="0"/>
+                      <a:ext cx="5486400" cy="4210050"/>
+                    </a:xfrm>
+                    <a:prstGeom prst="rect">
+                      <a:avLst/>
+                    </a:prstGeom>
+                    <a:ln>
+                      <a:noFill/>
+                    </a:ln>
+                    <a:extLst>
+                      <a:ext uri="{53640926-AAD7-44D8-BBD7-CCE9431645EC}">
+                        <a14:shadowObscured xmlns:a14="http://schemas.microsoft.com/office/drawing/2010/main"/>
+                      </a:ext>
+                    </a:extLst>
+                  </pic:spPr>
+                </pic:pic>
+              </a:graphicData>
+            </a:graphic>
+          </wp:inline>
+        </w:drawing>
+      </w:r>
+    </w:p>
+    <w:p>
+      <w:pPr>
+        <w:pStyle w:val="Caption"/>
+      </w:pPr>
+      <w:r>
+        <w:t xml:space="preserve">Figure </w:t>
+      </w:r>
+      <w:r>
+        <w:fldChar w:fldCharType="begin"/>
+      </w:r>
+      <w:r>
+        <w:instrText xml:space="preserve"> SEQ Figure \* ARABIC </w:instrText>
+      </w:r>
+      <w:r>
+        <w:fldChar w:fldCharType="separate"/>
+      </w:r>
+      <w:r>
+        <w:rPr>
+          <w:noProof/>
+        </w:rPr>
+        <w:t>4</w:t>
+      </w:r>
+      <w:r>
+        <w:fldChar w:fldCharType="end"/>
+      </w:r>
+      <w:r>
+        <w:t xml:space="preserve"> Performance OFDM avec modulation BPSK vs BPSK théorique</w:t>
+      </w:r>
+    </w:p>
+    <w:p/>
+    <w:p>
+      <w:pPr>
+        <w:rPr>
+          <w:rFonts w:eastAsia="MS Mincho" w:hint="eastAsia"/>
+          <w:lang w:eastAsia="ja-JP"/>
+        </w:rPr>
+      </w:pPr>
+    </w:p>
+    <w:p/>
+    <w:p>
+      <w:pPr>
+        <w:rPr>
+          <w:rFonts w:eastAsia="MS Mincho"/>
+          <w:lang w:eastAsia="ja-JP"/>
+        </w:rPr>
+      </w:pPr>
+      <w:r>
+        <w:rPr>
+          <w:rFonts w:eastAsia="MS Mincho"/>
+          <w:lang w:eastAsia="ja-JP"/>
+        </w:rPr>
+        <w:t xml:space="preserve">Tel que vu </w:t>
+      </w:r>
+      <w:r>
+        <w:rPr>
+          <w:rFonts w:eastAsia="MS Mincho"/>
+          <w:lang w:eastAsia="ja-JP"/>
+        </w:rPr>
+        <w:t>dans le cours</w:t>
+      </w:r>
+      <w:r>
+        <w:rPr>
+          <w:rFonts w:eastAsia="MS Mincho"/>
+          <w:lang w:eastAsia="ja-JP"/>
+        </w:rPr>
+        <w:t>, la performance d’un système OFDM avec modulation BPSK sur un canal gaussien (AWGN) est la même que celle d’une modulation BPSK sur le même canal.</w:t>
+      </w:r>
+    </w:p>
+    <w:p>
+      <w:pPr>
+        <w:rPr>
+          <w:rFonts w:eastAsia="MS Mincho"/>
+          <w:lang w:eastAsia="ja-JP"/>
+        </w:rPr>
+      </w:pPr>
+    </w:p>
+    <w:p>
+      <w:pPr>
+        <w:pStyle w:val="Heading1"/>
+      </w:pPr>
+      <w:r>
+        <w:t>Exercice 3 Norme DVB-T</w:t>
+      </w:r>
+    </w:p>
+    <w:p>
+      <w:r>
+        <w:t>Étude des paramètres d’un modèle de la norme DVB-T.</w:t>
+      </w:r>
+    </w:p>
+    <w:p>
+      <w:pPr>
+        <w:pStyle w:val="Heading2"/>
+      </w:pPr>
+      <w:r>
+        <w:t>Encodage</w:t>
+      </w:r>
+    </w:p>
+    <w:p>
+      <w:pPr>
+        <w:jc w:val="both"/>
+      </w:pPr>
+      <w:r>
+        <w:t xml:space="preserve">La norme DVB-T comporte deux types d’encodage pour la correction d’erreur. On encode d’abord à l’aide d’un encodeur </w:t>
+      </w:r>
+      <w:r>
+        <w:rPr>
+          <w:i/>
+        </w:rPr>
+        <w:t>Reed-Solomon</w:t>
+      </w:r>
+      <w:r>
+        <w:rPr>
+          <w:i/>
+        </w:rPr>
+        <w:t xml:space="preserve"> </w:t>
+      </w:r>
+      <w:r>
+        <w:t xml:space="preserve">et ensuite avec un encodeur de convolution </w:t>
+      </w:r>
+      <w:proofErr w:type="spellStart"/>
+      <w:r>
+        <w:rPr>
+          <w:i/>
+        </w:rPr>
+        <w:t>Viterbi</w:t>
+      </w:r>
+      <w:proofErr w:type="spellEnd"/>
+      <w:r>
+        <w:t>. Ces encodages vont permettre la correction des erreurs.</w:t>
+      </w:r>
+    </w:p>
+    <w:p>
+      <w:pPr>
+        <w:jc w:val="both"/>
+      </w:pPr>
+      <w:r>
+        <w:t>Par la suite, On ajoute un facteur d’encodage (</w:t>
+      </w:r>
+      <w:r>
+        <w:rPr>
+          <w:i/>
+        </w:rPr>
+        <w:t>rate</w:t>
+      </w:r>
+      <w:r>
+        <w:t>) de 3/4.</w:t>
+      </w:r>
+    </w:p>
+    <w:p>
+      <w:pPr>
+        <w:jc w:val="both"/>
+      </w:pPr>
+      <w:r>
+        <w:t>On module ensuite à l’aide d’un modulateur 64QAM. Ce signal modulé est envoyé à un modulateur OFDM. Ce dernier a une longueur de FFT de 2048, et utilise 248 sous-porteuse comme bande de garde. La modulation OFDM ne comporte aucun préfixe cyclique.</w:t>
+      </w:r>
+    </w:p>
+    <w:p>
+      <w:pPr>
+        <w:jc w:val="both"/>
+      </w:pPr>
+      <w:r>
+        <w:lastRenderedPageBreak/>
+        <w:t>Puisque le modulateur OFDM ne contient aucun préfixe cyclique, on observe un certain taux erreur binaire lors de la démodulation du signal OFDM (3.5 10</w:t>
+      </w:r>
+      <w:r>
+        <w:rPr>
+          <w:vertAlign w:val="superscript"/>
+        </w:rPr>
+        <w:t>-5</w:t>
+      </w:r>
+      <w:r>
+        <w:t xml:space="preserve">) dû à l’interférence inter-symboles. </w:t>
+      </w:r>
+    </w:p>
+    <w:p>
+      <w:pPr>
+        <w:keepNext/>
+        <w:jc w:val="both"/>
+      </w:pPr>
+      <w:r>
+        <w:rPr>
+          <w:noProof/>
+          <w:lang w:val="en-US" w:eastAsia="ja-JP"/>
+        </w:rPr>
+        <w:drawing>
+          <wp:inline distT="0" distB="0" distL="0" distR="0" wp14:anchorId="2B32EA7A" wp14:editId="5B5A0D4E">
+            <wp:extent cx="5486400" cy="2109470"/>
+            <wp:effectExtent l="0" t="0" r="0" b="5080"/>
+            <wp:docPr id="6" name="Image 1"/>
+            <wp:cNvGraphicFramePr>
+              <a:graphicFrameLocks xmlns:a="http://schemas.openxmlformats.org/drawingml/2006/main" noChangeAspect="1"/>
+            </wp:cNvGraphicFramePr>
+            <a:graphic xmlns:a="http://schemas.openxmlformats.org/drawingml/2006/main">
+              <a:graphicData uri="http://schemas.openxmlformats.org/drawingml/2006/picture">
+                <pic:pic xmlns:pic="http://schemas.openxmlformats.org/drawingml/2006/picture">
+                  <pic:nvPicPr>
+                    <pic:cNvPr id="1" name=""/>
+                    <pic:cNvPicPr/>
+                  </pic:nvPicPr>
+                  <pic:blipFill>
+                    <a:blip r:embed="rId12"/>
+                    <a:stretch>
+                      <a:fillRect/>
+                    </a:stretch>
+                  </pic:blipFill>
+                  <pic:spPr>
+                    <a:xfrm>
+                      <a:off x="0" y="0"/>
+                      <a:ext cx="5486400" cy="2109470"/>
+                    </a:xfrm>
+                    <a:prstGeom prst="rect">
+                      <a:avLst/>
+                    </a:prstGeom>
+                  </pic:spPr>
+                </pic:pic>
+              </a:graphicData>
+            </a:graphic>
+          </wp:inline>
+        </w:drawing>
       </w:r>
       <w:bookmarkStart w:id="0" w:name="_GoBack"/>
       <w:bookmarkEnd w:id="0"/>
-      <w:r>
-        <w:rPr>
-          <w:rFonts w:eastAsia="Calibri"/>
-        </w:rPr>
-        <w:t>Calculer l’espacement entre sous-porteuses.</w:t>
-      </w:r>
-    </w:p>
-    <w:p>
-      <w:r>
-        <w:t>Bsc = 7,8 kHz</w:t>
+    </w:p>
+    <w:p>
+      <w:pPr>
+        <w:pStyle w:val="Caption"/>
+        <w:jc w:val="center"/>
+      </w:pPr>
+      <w:r>
+        <w:t xml:space="preserve">Figure </w:t>
+      </w:r>
+      <w:r>
+        <w:fldChar w:fldCharType="begin"/>
+      </w:r>
+      <w:r>
+        <w:instrText xml:space="preserve"> SEQ Figure \* ARABIC </w:instrText>
+      </w:r>
+      <w:r>
+        <w:fldChar w:fldCharType="separate"/>
+      </w:r>
+      <w:r>
+        <w:rPr>
+          <w:noProof/>
+        </w:rPr>
+        <w:t>5</w:t>
+      </w:r>
+      <w:r>
+        <w:fldChar w:fldCharType="end"/>
+      </w:r>
+      <w:r>
+        <w:t xml:space="preserve"> Résultat simulation DVB-T</w:t>
       </w:r>
     </w:p>
     <w:p/>
     <w:p>
       <w:pPr>
-        <w:pStyle w:val="Heading1"/>
-      </w:pPr>
-      <w:r>
-        <w:t xml:space="preserve">6) Calcule le surcoût </w:t>
-      </w:r>
-      <w:r>
-        <w:t xml:space="preserve">du au préfixe cyclique </w:t>
-      </w:r>
-      <w:r>
-        <w:t xml:space="preserve">ainsi que le </w:t>
-      </w:r>
-      <w:r>
-        <w:t>débit</w:t>
-      </w:r>
-      <w:r>
-        <w:t xml:space="preserve"> binaire ?</w:t>
-      </w:r>
-    </w:p>
-    <w:p>
-      <w:pPr>
-        <w:rPr>
-          <w:lang w:val="en-US"/>
-        </w:rPr>
-      </w:pPr>
-      <w:r>
-        <w:rPr>
-          <w:lang w:val="en-US"/>
-        </w:rPr>
-        <w:t>Ttot = Tsc + Tcp</w:t>
-      </w:r>
-    </w:p>
-    <w:p>
-      <w:pPr>
-        <w:rPr>
-          <w:lang w:val="en-US"/>
-        </w:rPr>
-      </w:pPr>
-      <w:r>
-        <w:rPr>
-          <w:lang w:val="en-US"/>
-        </w:rPr>
-        <w:t xml:space="preserve">Ttot = 128us + 8us </w:t>
-      </w:r>
-    </w:p>
-    <w:p>
-      <w:pPr>
-        <w:rPr>
-          <w:lang w:val="en-US"/>
-        </w:rPr>
-      </w:pPr>
-      <w:r>
-        <w:rPr>
-          <w:lang w:val="en-US"/>
-        </w:rPr>
-        <w:t>Ttot = 136 us</w:t>
-      </w:r>
-    </w:p>
-    <w:p>
-      <w:pPr>
-        <w:rPr>
-          <w:lang w:val="en-US"/>
-        </w:rPr>
-      </w:pPr>
-    </w:p>
-    <w:p>
-      <w:pPr>
-        <w:rPr>
-          <w:lang w:val="en-US"/>
-        </w:rPr>
-      </w:pPr>
-      <w:r>
-        <w:rPr>
-          <w:lang w:val="en-US"/>
-        </w:rPr>
-        <w:t>Rsym = 1</w:t>
-      </w:r>
-      <w:r>
-        <w:rPr>
-          <w:lang w:val="en-US"/>
-        </w:rPr>
-        <w:t>/Ttot</w:t>
-      </w:r>
-    </w:p>
-    <w:p>
-      <w:pPr>
-        <w:rPr>
-          <w:lang w:val="en-US"/>
-        </w:rPr>
-      </w:pPr>
-      <w:r>
-        <w:rPr>
-          <w:lang w:val="en-US"/>
-        </w:rPr>
-        <w:t>Rsym = 1/136 us</w:t>
-      </w:r>
-    </w:p>
-    <w:p>
-      <w:pPr>
-        <w:rPr>
-          <w:lang w:val="en-US"/>
-        </w:rPr>
-      </w:pPr>
-      <w:r>
-        <w:rPr>
-          <w:lang w:val="en-US"/>
-        </w:rPr>
-        <w:t xml:space="preserve">Rsym = </w:t>
-      </w:r>
-      <w:r>
-        <w:rPr>
-          <w:lang w:val="en-US"/>
-        </w:rPr>
-        <w:t>7,3 kHz</w:t>
-      </w:r>
-    </w:p>
-    <w:p>
-      <w:pPr>
-        <w:rPr>
-          <w:lang w:val="en-US"/>
-        </w:rPr>
-      </w:pPr>
-    </w:p>
-    <w:p>
-      <w:pPr>
-        <w:rPr>
-          <w:lang w:val="en-US"/>
-        </w:rPr>
-      </w:pPr>
-      <w:r>
-        <w:rPr>
-          <w:lang w:val="en-US"/>
-        </w:rPr>
-        <w:t>Rb = Rsym*b*N</w:t>
-      </w:r>
-    </w:p>
-    <w:p>
-      <w:pPr>
-        <w:rPr>
-          <w:lang w:val="en-US"/>
-        </w:rPr>
-      </w:pPr>
-      <w:r>
-        <w:rPr>
-          <w:lang w:val="en-US"/>
-        </w:rPr>
-        <w:t xml:space="preserve">Rb = 7,3kHz * 4 * 128 </w:t>
-      </w:r>
-    </w:p>
-    <w:p>
-      <w:pPr>
-        <w:rPr>
-          <w:lang w:val="en-US"/>
-        </w:rPr>
-      </w:pPr>
-      <w:r>
-        <w:rPr>
-          <w:lang w:val="en-US"/>
-        </w:rPr>
-        <w:t xml:space="preserve">Rb = </w:t>
-      </w:r>
-      <w:r>
-        <w:rPr>
-          <w:lang w:val="en-US"/>
-        </w:rPr>
-        <w:t>3,76 Mbits/s</w:t>
-      </w:r>
-    </w:p>
-    <w:p>
-      <w:pPr>
-        <w:rPr>
-          <w:rFonts w:ascii="Calibri" w:eastAsia="Calibri" w:hAnsi="Calibri" w:cs="Calibri"/>
-          <w:sz w:val="20"/>
-          <w:szCs w:val="20"/>
-          <w:lang w:val="en-US"/>
-        </w:rPr>
-      </w:pPr>
-    </w:p>
-    <w:p>
-      <w:pPr>
-        <w:rPr>
-          <w:rFonts w:ascii="Calibri" w:eastAsia="Calibri" w:hAnsi="Calibri" w:cs="Calibri"/>
-          <w:sz w:val="20"/>
-          <w:szCs w:val="20"/>
-          <w:lang w:val="en-US"/>
-        </w:rPr>
-      </w:pPr>
-      <w:r>
-        <w:rPr>
-          <w:rFonts w:ascii="Calibri" w:eastAsia="Calibri" w:hAnsi="Calibri" w:cs="Calibri"/>
-          <w:sz w:val="20"/>
-          <w:szCs w:val="20"/>
-          <w:lang w:val="en-US"/>
-        </w:rPr>
-        <w:t>Surcoût :</w:t>
-      </w:r>
-    </w:p>
-    <w:p>
-      <w:pPr>
-        <w:rPr>
-          <w:rFonts w:ascii="Calibri" w:eastAsia="Calibri" w:hAnsi="Calibri" w:cs="Calibri"/>
-          <w:sz w:val="20"/>
-          <w:szCs w:val="20"/>
-          <w:lang w:val="en-US"/>
-        </w:rPr>
-      </w:pPr>
-      <w:r>
-        <w:rPr>
-          <w:rFonts w:ascii="Calibri" w:eastAsia="Calibri" w:hAnsi="Calibri" w:cs="Calibri"/>
-          <w:sz w:val="20"/>
-          <w:szCs w:val="20"/>
-          <w:lang w:val="en-US"/>
-        </w:rPr>
-        <w:t>RbTh = 8 Mbits/s</w:t>
-      </w:r>
-    </w:p>
-    <w:p>
-      <w:pPr>
-        <w:rPr>
-          <w:rFonts w:ascii="Calibri" w:eastAsia="Calibri" w:hAnsi="Calibri" w:cs="Calibri"/>
-          <w:sz w:val="20"/>
-          <w:szCs w:val="20"/>
-        </w:rPr>
-      </w:pPr>
-      <w:r>
-        <w:rPr>
-          <w:rFonts w:ascii="Calibri" w:eastAsia="Calibri" w:hAnsi="Calibri" w:cs="Calibri"/>
-          <w:sz w:val="20"/>
-          <w:szCs w:val="20"/>
-        </w:rPr>
-        <w:t>Pourcentage = 3,76/8 Mbits/s</w:t>
-      </w:r>
-    </w:p>
-    <w:p>
-      <w:pPr>
-        <w:rPr>
-          <w:rFonts w:ascii="Calibri" w:eastAsia="Calibri" w:hAnsi="Calibri" w:cs="Calibri"/>
-          <w:sz w:val="20"/>
-          <w:szCs w:val="20"/>
-        </w:rPr>
-      </w:pPr>
-      <w:r>
-        <w:rPr>
-          <w:rFonts w:ascii="Calibri" w:eastAsia="Calibri" w:hAnsi="Calibri" w:cs="Calibri"/>
-          <w:sz w:val="20"/>
-          <w:szCs w:val="20"/>
-        </w:rPr>
-        <w:t xml:space="preserve">Pourcentage = </w:t>
-      </w:r>
-      <w:r>
-        <w:rPr>
-          <w:rFonts w:ascii="Calibri" w:eastAsia="Calibri" w:hAnsi="Calibri" w:cs="Calibri"/>
-          <w:sz w:val="20"/>
-          <w:szCs w:val="20"/>
-        </w:rPr>
-        <w:t>47% utile</w:t>
-      </w:r>
-    </w:p>
-    <w:p>
-      <w:pPr>
-        <w:rPr>
-          <w:rFonts w:ascii="Calibri" w:eastAsia="Calibri" w:hAnsi="Calibri" w:cs="Calibri"/>
-          <w:sz w:val="20"/>
-          <w:szCs w:val="20"/>
-        </w:rPr>
-      </w:pPr>
-      <w:r>
-        <w:rPr>
-          <w:rFonts w:ascii="Calibri" w:eastAsia="Calibri" w:hAnsi="Calibri" w:cs="Calibri"/>
-          <w:sz w:val="20"/>
-          <w:szCs w:val="20"/>
-        </w:rPr>
-        <w:t>53% inutile</w:t>
-      </w:r>
-    </w:p>
-    <w:p>
-      <w:pPr>
-        <w:rPr>
-          <w:rFonts w:ascii="Calibri" w:eastAsia="Calibri" w:hAnsi="Calibri" w:cs="Calibri"/>
-          <w:sz w:val="20"/>
-          <w:szCs w:val="20"/>
-        </w:rPr>
-      </w:pPr>
-    </w:p>
-    <w:p>
-      <w:pPr>
-        <w:pStyle w:val="Heading1"/>
-        <w:rPr>
-          <w:rFonts w:eastAsia="Calibri"/>
-        </w:rPr>
-      </w:pPr>
-      <w:r>
-        <w:rPr>
-          <w:rFonts w:eastAsia="Calibri"/>
-        </w:rPr>
-        <w:t xml:space="preserve">7) Si le canal a une bande de </w:t>
-      </w:r>
-      <w:r>
-        <w:rPr>
-          <w:rFonts w:eastAsia="Calibri"/>
-        </w:rPr>
-        <w:t>cohérence</w:t>
-      </w:r>
-      <w:r>
-        <w:rPr>
-          <w:rFonts w:eastAsia="Calibri"/>
-        </w:rPr>
-        <w:t xml:space="preserve"> de 125 kHz, combien de pilote </w:t>
-      </w:r>
-      <w:r>
-        <w:rPr>
-          <w:rFonts w:eastAsia="Calibri"/>
-        </w:rPr>
-        <w:t>faudrait-il et quel sera leur espacement?</w:t>
-      </w:r>
-    </w:p>
-    <w:p>
-      <w:r>
-        <w:t xml:space="preserve">Np = </w:t>
-      </w:r>
-      <w:r>
-        <w:t>B/Bcoh</w:t>
-      </w:r>
-    </w:p>
-    <w:p>
-      <w:r>
-        <w:t>Np = 1MHz / 125 kHz</w:t>
-      </w:r>
-    </w:p>
-    <w:p>
-      <w:r>
-        <w:t xml:space="preserve">Np = </w:t>
-      </w:r>
-      <w:r>
-        <w:t>8</w:t>
-      </w:r>
-    </w:p>
-    <w:p/>
-    <w:p>
-      <w:r>
-        <w:t>Espacement = 125 kHz</w:t>
-      </w:r>
-    </w:p>
-    <w:p>
-      <w:pPr>
-        <w:spacing w:after="160" w:line="259" w:lineRule="auto"/>
-      </w:pPr>
-      <w:r>
-        <w:br w:type="page"/>
-      </w:r>
-    </w:p>
-    <w:p/>
-    <w:p>
-      <w:pPr>
-        <w:rPr>
-          <w:rFonts w:ascii="Calibri" w:eastAsia="Calibri" w:hAnsi="Calibri" w:cs="Calibri"/>
-          <w:sz w:val="30"/>
-          <w:szCs w:val="30"/>
-        </w:rPr>
-      </w:pPr>
+        <w:jc w:val="both"/>
+      </w:pPr>
+      <w:r>
+        <w:t xml:space="preserve">Nous pouvons voir à la sortie </w:t>
+      </w:r>
+      <w:r>
+        <w:t>du récepteur OFDM comment les interférences inter-symboles affecte</w:t>
+      </w:r>
+      <w:r>
+        <w:t>nt</w:t>
+      </w:r>
+      <w:r>
+        <w:t xml:space="preserve"> le signal.</w:t>
+      </w:r>
+    </w:p>
+    <w:p>
+      <w:pPr>
+        <w:keepNext/>
+        <w:jc w:val="center"/>
+      </w:pPr>
+      <w:r>
+        <w:rPr>
+          <w:noProof/>
+          <w:lang w:val="en-US" w:eastAsia="ja-JP"/>
+        </w:rPr>
+        <w:drawing>
+          <wp:inline distT="0" distB="0" distL="0" distR="0" wp14:anchorId="28BD5203" wp14:editId="02000D6B">
+            <wp:extent cx="3114675" cy="3096671"/>
+            <wp:effectExtent l="0" t="0" r="0" b="8890"/>
+            <wp:docPr id="2" name="Image 2"/>
+            <wp:cNvGraphicFramePr>
+              <a:graphicFrameLocks xmlns:a="http://schemas.openxmlformats.org/drawingml/2006/main" noChangeAspect="1"/>
+            </wp:cNvGraphicFramePr>
+            <a:graphic xmlns:a="http://schemas.openxmlformats.org/drawingml/2006/main">
+              <a:graphicData uri="http://schemas.openxmlformats.org/drawingml/2006/picture">
+                <pic:pic xmlns:pic="http://schemas.openxmlformats.org/drawingml/2006/picture">
+                  <pic:nvPicPr>
+                    <pic:cNvPr id="1" name=""/>
+                    <pic:cNvPicPr/>
+                  </pic:nvPicPr>
+                  <pic:blipFill>
+                    <a:blip r:embed="rId13"/>
+                    <a:stretch>
+                      <a:fillRect/>
+                    </a:stretch>
+                  </pic:blipFill>
+                  <pic:spPr>
+                    <a:xfrm>
+                      <a:off x="0" y="0"/>
+                      <a:ext cx="3124681" cy="3106619"/>
+                    </a:xfrm>
+                    <a:prstGeom prst="rect">
+                      <a:avLst/>
+                    </a:prstGeom>
+                  </pic:spPr>
+                </pic:pic>
+              </a:graphicData>
+            </a:graphic>
+          </wp:inline>
+        </w:drawing>
+      </w:r>
+    </w:p>
+    <w:p>
+      <w:pPr>
+        <w:pStyle w:val="Caption"/>
+        <w:jc w:val="center"/>
+      </w:pPr>
+      <w:r>
+        <w:t xml:space="preserve">Figure </w:t>
+      </w:r>
+      <w:r>
+        <w:fldChar w:fldCharType="begin"/>
+      </w:r>
+      <w:r>
+        <w:instrText xml:space="preserve"> SEQ Figure \* ARABIC </w:instrText>
+      </w:r>
+      <w:r>
+        <w:fldChar w:fldCharType="separate"/>
+      </w:r>
+      <w:r>
+        <w:rPr>
+          <w:noProof/>
+        </w:rPr>
+        <w:t>6</w:t>
+      </w:r>
+      <w:r>
+        <w:rPr>
+          <w:noProof/>
+        </w:rPr>
+        <w:fldChar w:fldCharType="end"/>
+      </w:r>
+      <w:r>
+        <w:t xml:space="preserve"> Signal du récepteur OFDM</w:t>
+      </w:r>
+    </w:p>
+    <w:p>
+      <w:pPr>
+        <w:jc w:val="both"/>
+      </w:pPr>
+      <w:r>
+        <w:t xml:space="preserve">Pour compenser cet effet, les encodeurs de </w:t>
+      </w:r>
+      <w:r>
+        <w:rPr>
+          <w:i/>
+        </w:rPr>
+        <w:t>Reed-</w:t>
+      </w:r>
+      <w:proofErr w:type="spellStart"/>
+      <w:r>
+        <w:rPr>
+          <w:i/>
+        </w:rPr>
+        <w:t>solomon</w:t>
+      </w:r>
+      <w:proofErr w:type="spellEnd"/>
+      <w:r>
+        <w:rPr>
+          <w:i/>
+        </w:rPr>
+        <w:t xml:space="preserve"> et de </w:t>
+      </w:r>
+      <w:proofErr w:type="spellStart"/>
+      <w:r>
+        <w:rPr>
+          <w:i/>
+        </w:rPr>
+        <w:t>Viterbi</w:t>
+      </w:r>
+      <w:proofErr w:type="spellEnd"/>
+      <w:r>
+        <w:t xml:space="preserve"> viennent corriger ces erreurs. Nous pouvons voir qu’après que le récepteur ait décodé ces derniers encodages, le tau</w:t>
+      </w:r>
+      <w:r>
+        <w:t>x d’erreur binaire devient nul</w:t>
+      </w:r>
+      <w:r>
+        <w:t>.</w:t>
+      </w:r>
     </w:p>
     <w:p/>
     <w:sectPr>
@@ -1371,7 +2780,7 @@
 </file>
 
 <file path=word/endnotes.xml><?xml version="1.0" encoding="utf-8"?>
-<w:endnotes xmlns:wpc="http://schemas.microsoft.com/office/word/2010/wordprocessingCanvas" xmlns:mc="http://schemas.openxmlformats.org/markup-compatibility/2006" xmlns:o="urn:schemas-microsoft-com:office:office" xmlns:r="http://schemas.openxmlformats.org/officeDocument/2006/relationships" xmlns:m="http://schemas.openxmlformats.org/officeDocument/2006/math" xmlns:v="urn:schemas-microsoft-com:vml" xmlns:wp14="http://schemas.microsoft.com/office/word/2010/wordprocessingDrawing" xmlns:wp="http://schemas.openxmlformats.org/drawingml/2006/wordprocessingDrawing" xmlns:w10="urn:schemas-microsoft-com:office:word" xmlns:w="http://schemas.openxmlformats.org/wordprocessingml/2006/main" xmlns:w14="http://schemas.microsoft.com/office/word/2010/wordml" xmlns:w15="http://schemas.microsoft.com/office/word/2012/wordml" xmlns:wpg="http://schemas.microsoft.com/office/word/2010/wordprocessingGroup" xmlns:wpi="http://schemas.microsoft.com/office/word/2010/wordprocessingInk" xmlns:wne="http://schemas.microsoft.com/office/word/2006/wordml" xmlns:wps="http://schemas.microsoft.com/office/word/2010/wordprocessingShape" mc:Ignorable="w14 w15 wp14">
+<w:endnotes xmlns:wpc="http://schemas.microsoft.com/office/word/2010/wordprocessingCanvas" xmlns:cx="http://schemas.microsoft.com/office/drawing/2014/chartex" xmlns:mc="http://schemas.openxmlformats.org/markup-compatibility/2006" xmlns:o="urn:schemas-microsoft-com:office:office" xmlns:r="http://schemas.openxmlformats.org/officeDocument/2006/relationships" xmlns:m="http://schemas.openxmlformats.org/officeDocument/2006/math" xmlns:v="urn:schemas-microsoft-com:vml" xmlns:wp14="http://schemas.microsoft.com/office/word/2010/wordprocessingDrawing" xmlns:wp="http://schemas.openxmlformats.org/drawingml/2006/wordprocessingDrawing" xmlns:w10="urn:schemas-microsoft-com:office:word" xmlns:w="http://schemas.openxmlformats.org/wordprocessingml/2006/main" xmlns:w14="http://schemas.microsoft.com/office/word/2010/wordml" xmlns:w15="http://schemas.microsoft.com/office/word/2012/wordml" xmlns:w16se="http://schemas.microsoft.com/office/word/2015/wordml/symex" xmlns:wpg="http://schemas.microsoft.com/office/word/2010/wordprocessingGroup" xmlns:wpi="http://schemas.microsoft.com/office/word/2010/wordprocessingInk" xmlns:wne="http://schemas.microsoft.com/office/word/2006/wordml" xmlns:wps="http://schemas.microsoft.com/office/word/2010/wordprocessingShape" mc:Ignorable="w14 w15 w16se wp14">
   <w:endnote w:type="separator" w:id="-1">
     <w:p>
       <w:r>
@@ -1390,7 +2799,7 @@
 </file>
 
 <file path=word/footnotes.xml><?xml version="1.0" encoding="utf-8"?>
-<w:footnotes xmlns:wpc="http://schemas.microsoft.com/office/word/2010/wordprocessingCanvas" xmlns:mc="http://schemas.openxmlformats.org/markup-compatibility/2006" xmlns:o="urn:schemas-microsoft-com:office:office" xmlns:r="http://schemas.openxmlformats.org/officeDocument/2006/relationships" xmlns:m="http://schemas.openxmlformats.org/officeDocument/2006/math" xmlns:v="urn:schemas-microsoft-com:vml" xmlns:wp14="http://schemas.microsoft.com/office/word/2010/wordprocessingDrawing" xmlns:wp="http://schemas.openxmlformats.org/drawingml/2006/wordprocessingDrawing" xmlns:w10="urn:schemas-microsoft-com:office:word" xmlns:w="http://schemas.openxmlformats.org/wordprocessingml/2006/main" xmlns:w14="http://schemas.microsoft.com/office/word/2010/wordml" xmlns:w15="http://schemas.microsoft.com/office/word/2012/wordml" xmlns:wpg="http://schemas.microsoft.com/office/word/2010/wordprocessingGroup" xmlns:wpi="http://schemas.microsoft.com/office/word/2010/wordprocessingInk" xmlns:wne="http://schemas.microsoft.com/office/word/2006/wordml" xmlns:wps="http://schemas.microsoft.com/office/word/2010/wordprocessingShape" mc:Ignorable="w14 w15 wp14">
+<w:footnotes xmlns:wpc="http://schemas.microsoft.com/office/word/2010/wordprocessingCanvas" xmlns:cx="http://schemas.microsoft.com/office/drawing/2014/chartex" xmlns:mc="http://schemas.openxmlformats.org/markup-compatibility/2006" xmlns:o="urn:schemas-microsoft-com:office:office" xmlns:r="http://schemas.openxmlformats.org/officeDocument/2006/relationships" xmlns:m="http://schemas.openxmlformats.org/officeDocument/2006/math" xmlns:v="urn:schemas-microsoft-com:vml" xmlns:wp14="http://schemas.microsoft.com/office/word/2010/wordprocessingDrawing" xmlns:wp="http://schemas.openxmlformats.org/drawingml/2006/wordprocessingDrawing" xmlns:w10="urn:schemas-microsoft-com:office:word" xmlns:w="http://schemas.openxmlformats.org/wordprocessingml/2006/main" xmlns:w14="http://schemas.microsoft.com/office/word/2010/wordml" xmlns:w15="http://schemas.microsoft.com/office/word/2012/wordml" xmlns:w16se="http://schemas.microsoft.com/office/word/2015/wordml/symex" xmlns:wpg="http://schemas.microsoft.com/office/word/2010/wordprocessingGroup" xmlns:wpi="http://schemas.microsoft.com/office/word/2010/wordprocessingInk" xmlns:wne="http://schemas.microsoft.com/office/word/2006/wordml" xmlns:wps="http://schemas.microsoft.com/office/word/2010/wordprocessingShape" mc:Ignorable="w14 w15 w16se wp14">
   <w:footnote w:type="separator" w:id="-1">
     <w:p>
       <w:r>
@@ -1431,7 +2840,7 @@
 </file>
 
 <file path=word/numbering.xml><?xml version="1.0" encoding="utf-8"?>
-<w:numbering xmlns:wpc="http://schemas.microsoft.com/office/word/2010/wordprocessingCanvas" xmlns:mc="http://schemas.openxmlformats.org/markup-compatibility/2006" xmlns:o="urn:schemas-microsoft-com:office:office" xmlns:r="http://schemas.openxmlformats.org/officeDocument/2006/relationships" xmlns:m="http://schemas.openxmlformats.org/officeDocument/2006/math" xmlns:v="urn:schemas-microsoft-com:vml" xmlns:wp14="http://schemas.microsoft.com/office/word/2010/wordprocessingDrawing" xmlns:wp="http://schemas.openxmlformats.org/drawingml/2006/wordprocessingDrawing" xmlns:w10="urn:schemas-microsoft-com:office:word" xmlns:w="http://schemas.openxmlformats.org/wordprocessingml/2006/main" xmlns:w14="http://schemas.microsoft.com/office/word/2010/wordml" xmlns:w15="http://schemas.microsoft.com/office/word/2012/wordml" xmlns:wpg="http://schemas.microsoft.com/office/word/2010/wordprocessingGroup" xmlns:wpi="http://schemas.microsoft.com/office/word/2010/wordprocessingInk" xmlns:wne="http://schemas.microsoft.com/office/word/2006/wordml" xmlns:wps="http://schemas.microsoft.com/office/word/2010/wordprocessingShape" mc:Ignorable="w14 w15 wp14">
+<w:numbering xmlns:wpc="http://schemas.microsoft.com/office/word/2010/wordprocessingCanvas" xmlns:cx="http://schemas.microsoft.com/office/drawing/2014/chartex" xmlns:mc="http://schemas.openxmlformats.org/markup-compatibility/2006" xmlns:o="urn:schemas-microsoft-com:office:office" xmlns:r="http://schemas.openxmlformats.org/officeDocument/2006/relationships" xmlns:m="http://schemas.openxmlformats.org/officeDocument/2006/math" xmlns:v="urn:schemas-microsoft-com:vml" xmlns:wp14="http://schemas.microsoft.com/office/word/2010/wordprocessingDrawing" xmlns:wp="http://schemas.openxmlformats.org/drawingml/2006/wordprocessingDrawing" xmlns:w10="urn:schemas-microsoft-com:office:word" xmlns:w="http://schemas.openxmlformats.org/wordprocessingml/2006/main" xmlns:w14="http://schemas.microsoft.com/office/word/2010/wordml" xmlns:w15="http://schemas.microsoft.com/office/word/2012/wordml" xmlns:w16se="http://schemas.microsoft.com/office/word/2015/wordml/symex" xmlns:wpg="http://schemas.microsoft.com/office/word/2010/wordprocessingGroup" xmlns:wpi="http://schemas.microsoft.com/office/word/2010/wordprocessingInk" xmlns:wne="http://schemas.microsoft.com/office/word/2006/wordml" xmlns:wps="http://schemas.microsoft.com/office/word/2010/wordprocessingShape" mc:Ignorable="w14 w15 w16se wp14">
   <w:abstractNum w:abstractNumId="0" w15:restartNumberingAfterBreak="0">
     <w:nsid w:val="011F3E8B"/>
     <w:multiLevelType w:val="hybridMultilevel"/>
@@ -1522,6 +2931,95 @@
     </w:lvl>
   </w:abstractNum>
   <w:abstractNum w:abstractNumId="1" w15:restartNumberingAfterBreak="0">
+    <w:nsid w:val="05BD4DE8"/>
+    <w:multiLevelType w:val="hybridMultilevel"/>
+    <w:tmpl w:val="07267D90"/>
+    <w:lvl w:ilvl="0" w:tplc="04090011">
+      <w:start w:val="1"/>
+      <w:numFmt w:val="decimal"/>
+      <w:lvlText w:val="%1)"/>
+      <w:lvlJc w:val="left"/>
+      <w:pPr>
+        <w:ind w:left="720" w:hanging="360"/>
+      </w:pPr>
+      <w:rPr>
+        <w:rFonts w:hint="default"/>
+      </w:rPr>
+    </w:lvl>
+    <w:lvl w:ilvl="1" w:tplc="04090019" w:tentative="1">
+      <w:start w:val="1"/>
+      <w:numFmt w:val="lowerLetter"/>
+      <w:lvlText w:val="%2."/>
+      <w:lvlJc w:val="left"/>
+      <w:pPr>
+        <w:ind w:left="1440" w:hanging="360"/>
+      </w:pPr>
+    </w:lvl>
+    <w:lvl w:ilvl="2" w:tplc="0409001B" w:tentative="1">
+      <w:start w:val="1"/>
+      <w:numFmt w:val="lowerRoman"/>
+      <w:lvlText w:val="%3."/>
+      <w:lvlJc w:val="right"/>
+      <w:pPr>
+        <w:ind w:left="2160" w:hanging="180"/>
+      </w:pPr>
+    </w:lvl>
+    <w:lvl w:ilvl="3" w:tplc="0409000F" w:tentative="1">
+      <w:start w:val="1"/>
+      <w:numFmt w:val="decimal"/>
+      <w:lvlText w:val="%4."/>
+      <w:lvlJc w:val="left"/>
+      <w:pPr>
+        <w:ind w:left="2880" w:hanging="360"/>
+      </w:pPr>
+    </w:lvl>
+    <w:lvl w:ilvl="4" w:tplc="04090019" w:tentative="1">
+      <w:start w:val="1"/>
+      <w:numFmt w:val="lowerLetter"/>
+      <w:lvlText w:val="%5."/>
+      <w:lvlJc w:val="left"/>
+      <w:pPr>
+        <w:ind w:left="3600" w:hanging="360"/>
+      </w:pPr>
+    </w:lvl>
+    <w:lvl w:ilvl="5" w:tplc="0409001B" w:tentative="1">
+      <w:start w:val="1"/>
+      <w:numFmt w:val="lowerRoman"/>
+      <w:lvlText w:val="%6."/>
+      <w:lvlJc w:val="right"/>
+      <w:pPr>
+        <w:ind w:left="4320" w:hanging="180"/>
+      </w:pPr>
+    </w:lvl>
+    <w:lvl w:ilvl="6" w:tplc="0409000F" w:tentative="1">
+      <w:start w:val="1"/>
+      <w:numFmt w:val="decimal"/>
+      <w:lvlText w:val="%7."/>
+      <w:lvlJc w:val="left"/>
+      <w:pPr>
+        <w:ind w:left="5040" w:hanging="360"/>
+      </w:pPr>
+    </w:lvl>
+    <w:lvl w:ilvl="7" w:tplc="04090019" w:tentative="1">
+      <w:start w:val="1"/>
+      <w:numFmt w:val="lowerLetter"/>
+      <w:lvlText w:val="%8."/>
+      <w:lvlJc w:val="left"/>
+      <w:pPr>
+        <w:ind w:left="5760" w:hanging="360"/>
+      </w:pPr>
+    </w:lvl>
+    <w:lvl w:ilvl="8" w:tplc="0409001B" w:tentative="1">
+      <w:start w:val="1"/>
+      <w:numFmt w:val="lowerRoman"/>
+      <w:lvlText w:val="%9."/>
+      <w:lvlJc w:val="right"/>
+      <w:pPr>
+        <w:ind w:left="6480" w:hanging="180"/>
+      </w:pPr>
+    </w:lvl>
+  </w:abstractNum>
+  <w:abstractNum w:abstractNumId="2" w15:restartNumberingAfterBreak="0">
     <w:nsid w:val="1C371C98"/>
     <w:multiLevelType w:val="hybridMultilevel"/>
     <w:tmpl w:val="C59A283A"/>
@@ -1610,7 +3108,96 @@
       </w:pPr>
     </w:lvl>
   </w:abstractNum>
-  <w:abstractNum w:abstractNumId="2" w15:restartNumberingAfterBreak="0">
+  <w:abstractNum w:abstractNumId="3" w15:restartNumberingAfterBreak="0">
+    <w:nsid w:val="22334101"/>
+    <w:multiLevelType w:val="hybridMultilevel"/>
+    <w:tmpl w:val="0868E5E2"/>
+    <w:lvl w:ilvl="0" w:tplc="04090011">
+      <w:start w:val="1"/>
+      <w:numFmt w:val="decimal"/>
+      <w:lvlText w:val="%1)"/>
+      <w:lvlJc w:val="left"/>
+      <w:pPr>
+        <w:ind w:left="360" w:hanging="360"/>
+      </w:pPr>
+      <w:rPr>
+        <w:rFonts w:hint="default"/>
+      </w:rPr>
+    </w:lvl>
+    <w:lvl w:ilvl="1" w:tplc="04090019" w:tentative="1">
+      <w:start w:val="1"/>
+      <w:numFmt w:val="lowerLetter"/>
+      <w:lvlText w:val="%2."/>
+      <w:lvlJc w:val="left"/>
+      <w:pPr>
+        <w:ind w:left="1080" w:hanging="360"/>
+      </w:pPr>
+    </w:lvl>
+    <w:lvl w:ilvl="2" w:tplc="0409001B" w:tentative="1">
+      <w:start w:val="1"/>
+      <w:numFmt w:val="lowerRoman"/>
+      <w:lvlText w:val="%3."/>
+      <w:lvlJc w:val="right"/>
+      <w:pPr>
+        <w:ind w:left="1800" w:hanging="180"/>
+      </w:pPr>
+    </w:lvl>
+    <w:lvl w:ilvl="3" w:tplc="0409000F" w:tentative="1">
+      <w:start w:val="1"/>
+      <w:numFmt w:val="decimal"/>
+      <w:lvlText w:val="%4."/>
+      <w:lvlJc w:val="left"/>
+      <w:pPr>
+        <w:ind w:left="2520" w:hanging="360"/>
+      </w:pPr>
+    </w:lvl>
+    <w:lvl w:ilvl="4" w:tplc="04090019" w:tentative="1">
+      <w:start w:val="1"/>
+      <w:numFmt w:val="lowerLetter"/>
+      <w:lvlText w:val="%5."/>
+      <w:lvlJc w:val="left"/>
+      <w:pPr>
+        <w:ind w:left="3240" w:hanging="360"/>
+      </w:pPr>
+    </w:lvl>
+    <w:lvl w:ilvl="5" w:tplc="0409001B" w:tentative="1">
+      <w:start w:val="1"/>
+      <w:numFmt w:val="lowerRoman"/>
+      <w:lvlText w:val="%6."/>
+      <w:lvlJc w:val="right"/>
+      <w:pPr>
+        <w:ind w:left="3960" w:hanging="180"/>
+      </w:pPr>
+    </w:lvl>
+    <w:lvl w:ilvl="6" w:tplc="0409000F" w:tentative="1">
+      <w:start w:val="1"/>
+      <w:numFmt w:val="decimal"/>
+      <w:lvlText w:val="%7."/>
+      <w:lvlJc w:val="left"/>
+      <w:pPr>
+        <w:ind w:left="4680" w:hanging="360"/>
+      </w:pPr>
+    </w:lvl>
+    <w:lvl w:ilvl="7" w:tplc="04090019" w:tentative="1">
+      <w:start w:val="1"/>
+      <w:numFmt w:val="lowerLetter"/>
+      <w:lvlText w:val="%8."/>
+      <w:lvlJc w:val="left"/>
+      <w:pPr>
+        <w:ind w:left="5400" w:hanging="360"/>
+      </w:pPr>
+    </w:lvl>
+    <w:lvl w:ilvl="8" w:tplc="0409001B" w:tentative="1">
+      <w:start w:val="1"/>
+      <w:numFmt w:val="lowerRoman"/>
+      <w:lvlText w:val="%9."/>
+      <w:lvlJc w:val="right"/>
+      <w:pPr>
+        <w:ind w:left="6120" w:hanging="180"/>
+      </w:pPr>
+    </w:lvl>
+  </w:abstractNum>
+  <w:abstractNum w:abstractNumId="4" w15:restartNumberingAfterBreak="0">
     <w:nsid w:val="30352E9F"/>
     <w:multiLevelType w:val="hybridMultilevel"/>
     <w:tmpl w:val="539E36FE"/>
@@ -1699,7 +3286,7 @@
       </w:pPr>
     </w:lvl>
   </w:abstractNum>
-  <w:abstractNum w:abstractNumId="3" w15:restartNumberingAfterBreak="0">
+  <w:abstractNum w:abstractNumId="5" w15:restartNumberingAfterBreak="0">
     <w:nsid w:val="33CF58A7"/>
     <w:multiLevelType w:val="hybridMultilevel"/>
     <w:tmpl w:val="1F72C704"/>
@@ -1788,27 +3375,125 @@
       </w:pPr>
     </w:lvl>
   </w:abstractNum>
+  <w:abstractNum w:abstractNumId="6" w15:restartNumberingAfterBreak="0">
+    <w:nsid w:val="588E02C4"/>
+    <w:multiLevelType w:val="hybridMultilevel"/>
+    <w:tmpl w:val="47C47FA4"/>
+    <w:lvl w:ilvl="0" w:tplc="04090011">
+      <w:start w:val="1"/>
+      <w:numFmt w:val="decimal"/>
+      <w:lvlText w:val="%1)"/>
+      <w:lvlJc w:val="left"/>
+      <w:pPr>
+        <w:ind w:left="360" w:hanging="360"/>
+      </w:pPr>
+      <w:rPr>
+        <w:rFonts w:hint="default"/>
+      </w:rPr>
+    </w:lvl>
+    <w:lvl w:ilvl="1" w:tplc="04090019" w:tentative="1">
+      <w:start w:val="1"/>
+      <w:numFmt w:val="lowerLetter"/>
+      <w:lvlText w:val="%2."/>
+      <w:lvlJc w:val="left"/>
+      <w:pPr>
+        <w:ind w:left="1080" w:hanging="360"/>
+      </w:pPr>
+    </w:lvl>
+    <w:lvl w:ilvl="2" w:tplc="0409001B" w:tentative="1">
+      <w:start w:val="1"/>
+      <w:numFmt w:val="lowerRoman"/>
+      <w:lvlText w:val="%3."/>
+      <w:lvlJc w:val="right"/>
+      <w:pPr>
+        <w:ind w:left="1800" w:hanging="180"/>
+      </w:pPr>
+    </w:lvl>
+    <w:lvl w:ilvl="3" w:tplc="0409000F" w:tentative="1">
+      <w:start w:val="1"/>
+      <w:numFmt w:val="decimal"/>
+      <w:lvlText w:val="%4."/>
+      <w:lvlJc w:val="left"/>
+      <w:pPr>
+        <w:ind w:left="2520" w:hanging="360"/>
+      </w:pPr>
+    </w:lvl>
+    <w:lvl w:ilvl="4" w:tplc="04090019" w:tentative="1">
+      <w:start w:val="1"/>
+      <w:numFmt w:val="lowerLetter"/>
+      <w:lvlText w:val="%5."/>
+      <w:lvlJc w:val="left"/>
+      <w:pPr>
+        <w:ind w:left="3240" w:hanging="360"/>
+      </w:pPr>
+    </w:lvl>
+    <w:lvl w:ilvl="5" w:tplc="0409001B" w:tentative="1">
+      <w:start w:val="1"/>
+      <w:numFmt w:val="lowerRoman"/>
+      <w:lvlText w:val="%6."/>
+      <w:lvlJc w:val="right"/>
+      <w:pPr>
+        <w:ind w:left="3960" w:hanging="180"/>
+      </w:pPr>
+    </w:lvl>
+    <w:lvl w:ilvl="6" w:tplc="0409000F" w:tentative="1">
+      <w:start w:val="1"/>
+      <w:numFmt w:val="decimal"/>
+      <w:lvlText w:val="%7."/>
+      <w:lvlJc w:val="left"/>
+      <w:pPr>
+        <w:ind w:left="4680" w:hanging="360"/>
+      </w:pPr>
+    </w:lvl>
+    <w:lvl w:ilvl="7" w:tplc="04090019" w:tentative="1">
+      <w:start w:val="1"/>
+      <w:numFmt w:val="lowerLetter"/>
+      <w:lvlText w:val="%8."/>
+      <w:lvlJc w:val="left"/>
+      <w:pPr>
+        <w:ind w:left="5400" w:hanging="360"/>
+      </w:pPr>
+    </w:lvl>
+    <w:lvl w:ilvl="8" w:tplc="0409001B" w:tentative="1">
+      <w:start w:val="1"/>
+      <w:numFmt w:val="lowerRoman"/>
+      <w:lvlText w:val="%9."/>
+      <w:lvlJc w:val="right"/>
+      <w:pPr>
+        <w:ind w:left="6120" w:hanging="180"/>
+      </w:pPr>
+    </w:lvl>
+  </w:abstractNum>
   <w:num w:numId="1">
-    <w:abstractNumId w:val="1"/>
+    <w:abstractNumId w:val="2"/>
   </w:num>
   <w:num w:numId="2">
-    <w:abstractNumId w:val="3"/>
+    <w:abstractNumId w:val="5"/>
   </w:num>
   <w:num w:numId="3">
-    <w:abstractNumId w:val="2"/>
+    <w:abstractNumId w:val="4"/>
   </w:num>
   <w:num w:numId="4">
     <w:abstractNumId w:val="0"/>
+  </w:num>
+  <w:num w:numId="5">
+    <w:abstractNumId w:val="1"/>
+  </w:num>
+  <w:num w:numId="6">
+    <w:abstractNumId w:val="6"/>
+  </w:num>
+  <w:num w:numId="7">
+    <w:abstractNumId w:val="3"/>
   </w:num>
 </w:numbering>
 </file>
 
 <file path=word/styles.xml><?xml version="1.0" encoding="utf-8"?>
-<w:styles xmlns:mc="http://schemas.openxmlformats.org/markup-compatibility/2006" xmlns:r="http://schemas.openxmlformats.org/officeDocument/2006/relationships" xmlns:w="http://schemas.openxmlformats.org/wordprocessingml/2006/main" xmlns:w14="http://schemas.microsoft.com/office/word/2010/wordml" xmlns:w15="http://schemas.microsoft.com/office/word/2012/wordml" mc:Ignorable="w14 w15">
+<w:styles xmlns:mc="http://schemas.openxmlformats.org/markup-compatibility/2006" xmlns:r="http://schemas.openxmlformats.org/officeDocument/2006/relationships" xmlns:w="http://schemas.openxmlformats.org/wordprocessingml/2006/main" xmlns:w14="http://schemas.microsoft.com/office/word/2010/wordml" xmlns:w15="http://schemas.microsoft.com/office/word/2012/wordml" xmlns:w16se="http://schemas.microsoft.com/office/word/2015/wordml/symex" mc:Ignorable="w14 w15 w16se">
   <w:docDefaults>
     <w:rPrDefault>
       <w:rPr>
-        <w:rFonts w:asciiTheme="minorHAnsi" w:eastAsiaTheme="minorHAnsi" w:hAnsiTheme="minorHAnsi" w:cstheme="minorBidi"/>
+        <w:rFonts w:asciiTheme="minorHAnsi" w:eastAsia="MS Mincho" w:hAnsiTheme="minorHAnsi" w:cstheme="minorBidi"/>
         <w:sz w:val="22"/>
         <w:szCs w:val="22"/>
         <w:lang w:val="fr-CA" w:eastAsia="en-US" w:bidi="ar-SA"/>
@@ -2718,7 +4403,7 @@
 </file>
 
 <file path=customXml/itemProps1.xml><?xml version="1.0" encoding="utf-8"?>
-<ds:datastoreItem xmlns:ds="http://schemas.openxmlformats.org/officeDocument/2006/customXml" ds:itemID="{E6FD8383-D7C6-4888-A098-A144F758A1A3}">
+<ds:datastoreItem xmlns:ds="http://schemas.openxmlformats.org/officeDocument/2006/customXml" ds:itemID="{AA0FEFD3-1E18-46EE-A285-A6A30B1BE756}">
   <ds:schemaRefs>
     <ds:schemaRef ds:uri="http://schemas.openxmlformats.org/officeDocument/2006/bibliography"/>
   </ds:schemaRefs>

</xml_diff>